<commit_message>
First 20 aggregations solutions and question update
</commit_message>
<xml_diff>
--- a/PRACTICE QUESTIONS FROM UDACITY (AutoRecovered).docx
+++ b/PRACTICE QUESTIONS FROM UDACITY (AutoRecovered).docx
@@ -2406,39 +2406,58 @@
           <w:rFonts w:ascii="inherit" w:hAnsi="inherit" w:cs="Open Sans"/>
           <w:color w:val="525C65"/>
         </w:rPr>
-        <w:t>Via the video, you might be interested in how to calculate the MEDIAN. Though this is more advanced than what we have covered so far try finding - what is the MEDIAN </w:t>
-      </w:r>
-      <w:r>
-        <w:rPr>
-          <w:rStyle w:val="Strong"/>
-          <w:rFonts w:ascii="inherit" w:hAnsi="inherit" w:cs="Open Sans"/>
-          <w:color w:val="525C65"/>
-          <w:bdr w:val="none" w:sz="0" w:space="0" w:color="auto" w:frame="1"/>
-        </w:rPr>
-        <w:t>total_usd</w:t>
-      </w:r>
-      <w:r>
-        <w:rPr>
-          <w:rFonts w:ascii="inherit" w:hAnsi="inherit" w:cs="Open Sans"/>
-          <w:color w:val="525C65"/>
-        </w:rPr>
-        <w:t> spent on all </w:t>
-      </w:r>
-      <w:r>
-        <w:rPr>
-          <w:rStyle w:val="Strong"/>
-          <w:rFonts w:ascii="inherit" w:hAnsi="inherit" w:cs="Open Sans"/>
-          <w:color w:val="525C65"/>
-          <w:bdr w:val="none" w:sz="0" w:space="0" w:color="auto" w:frame="1"/>
-        </w:rPr>
-        <w:t>orders</w:t>
-      </w:r>
-      <w:r>
-        <w:rPr>
-          <w:rFonts w:ascii="inherit" w:hAnsi="inherit" w:cs="Open Sans"/>
-          <w:color w:val="525C65"/>
-        </w:rPr>
-        <w:t>?</w:t>
+        <w:t>Which </w:t>
+      </w:r>
+      <w:r>
+        <w:rPr>
+          <w:rFonts w:ascii="inherit" w:hAnsi="inherit" w:cs="Open Sans"/>
+          <w:b/>
+          <w:bCs/>
+          <w:color w:val="525C65"/>
+          <w:bdr w:val="none" w:sz="0" w:space="0" w:color="auto" w:frame="1"/>
+        </w:rPr>
+        <w:t>account</w:t>
+      </w:r>
+      <w:r>
+        <w:rPr>
+          <w:rFonts w:ascii="inherit" w:hAnsi="inherit" w:cs="Open Sans"/>
+          <w:color w:val="525C65"/>
+        </w:rPr>
+        <w:t> (by name) placed the earliest order? Your solution should have the </w:t>
+      </w:r>
+      <w:r>
+        <w:rPr>
+          <w:rFonts w:ascii="inherit" w:hAnsi="inherit" w:cs="Open Sans"/>
+          <w:b/>
+          <w:bCs/>
+          <w:color w:val="525C65"/>
+          <w:bdr w:val="none" w:sz="0" w:space="0" w:color="auto" w:frame="1"/>
+        </w:rPr>
+        <w:t>account name</w:t>
+      </w:r>
+      <w:r>
+        <w:rPr>
+          <w:rFonts w:ascii="inherit" w:hAnsi="inherit" w:cs="Open Sans"/>
+          <w:color w:val="525C65"/>
+        </w:rPr>
+        <w:t> and the </w:t>
+      </w:r>
+      <w:r>
+        <w:rPr>
+          <w:rFonts w:ascii="inherit" w:hAnsi="inherit" w:cs="Open Sans"/>
+          <w:b/>
+          <w:bCs/>
+          <w:color w:val="525C65"/>
+          <w:bdr w:val="none" w:sz="0" w:space="0" w:color="auto" w:frame="1"/>
+        </w:rPr>
+        <w:t>date</w:t>
+      </w:r>
+      <w:r>
+        <w:rPr>
+          <w:rFonts w:ascii="inherit" w:hAnsi="inherit" w:cs="Open Sans"/>
+          <w:color w:val="525C65"/>
+        </w:rPr>
+        <w:t> of the order.</w:t>
       </w:r>
     </w:p>
     <w:p>
@@ -2461,58 +2480,58 @@
           <w:rFonts w:ascii="inherit" w:hAnsi="inherit" w:cs="Open Sans"/>
           <w:color w:val="525C65"/>
         </w:rPr>
-        <w:t>Which </w:t>
-      </w:r>
-      <w:r>
-        <w:rPr>
-          <w:rFonts w:ascii="inherit" w:hAnsi="inherit" w:cs="Open Sans"/>
-          <w:b/>
-          <w:bCs/>
-          <w:color w:val="525C65"/>
-          <w:bdr w:val="none" w:sz="0" w:space="0" w:color="auto" w:frame="1"/>
-        </w:rPr>
-        <w:t>account</w:t>
-      </w:r>
-      <w:r>
-        <w:rPr>
-          <w:rFonts w:ascii="inherit" w:hAnsi="inherit" w:cs="Open Sans"/>
-          <w:color w:val="525C65"/>
-        </w:rPr>
-        <w:t> (by name) placed the earliest order? Your solution should have the </w:t>
-      </w:r>
-      <w:r>
-        <w:rPr>
-          <w:rFonts w:ascii="inherit" w:hAnsi="inherit" w:cs="Open Sans"/>
-          <w:b/>
-          <w:bCs/>
-          <w:color w:val="525C65"/>
-          <w:bdr w:val="none" w:sz="0" w:space="0" w:color="auto" w:frame="1"/>
-        </w:rPr>
-        <w:t>account name</w:t>
-      </w:r>
-      <w:r>
-        <w:rPr>
-          <w:rFonts w:ascii="inherit" w:hAnsi="inherit" w:cs="Open Sans"/>
-          <w:color w:val="525C65"/>
-        </w:rPr>
-        <w:t> and the </w:t>
-      </w:r>
-      <w:r>
-        <w:rPr>
-          <w:rFonts w:ascii="inherit" w:hAnsi="inherit" w:cs="Open Sans"/>
-          <w:b/>
-          <w:bCs/>
-          <w:color w:val="525C65"/>
-          <w:bdr w:val="none" w:sz="0" w:space="0" w:color="auto" w:frame="1"/>
-        </w:rPr>
-        <w:t>date</w:t>
-      </w:r>
-      <w:r>
-        <w:rPr>
-          <w:rFonts w:ascii="inherit" w:hAnsi="inherit" w:cs="Open Sans"/>
-          <w:color w:val="525C65"/>
-        </w:rPr>
-        <w:t> of the order.</w:t>
+        <w:t>Find the total sales in </w:t>
+      </w:r>
+      <w:r>
+        <w:rPr>
+          <w:rFonts w:ascii="inherit" w:hAnsi="inherit" w:cs="Open Sans"/>
+          <w:b/>
+          <w:bCs/>
+          <w:color w:val="525C65"/>
+          <w:bdr w:val="none" w:sz="0" w:space="0" w:color="auto" w:frame="1"/>
+        </w:rPr>
+        <w:t>usd</w:t>
+      </w:r>
+      <w:r>
+        <w:rPr>
+          <w:rFonts w:ascii="inherit" w:hAnsi="inherit" w:cs="Open Sans"/>
+          <w:color w:val="525C65"/>
+        </w:rPr>
+        <w:t> for each account. You should include two columns - the total sales for each company's orders in </w:t>
+      </w:r>
+      <w:r>
+        <w:rPr>
+          <w:rFonts w:ascii="inherit" w:hAnsi="inherit" w:cs="Open Sans"/>
+          <w:b/>
+          <w:bCs/>
+          <w:color w:val="525C65"/>
+          <w:bdr w:val="none" w:sz="0" w:space="0" w:color="auto" w:frame="1"/>
+        </w:rPr>
+        <w:t>usd</w:t>
+      </w:r>
+      <w:r>
+        <w:rPr>
+          <w:rFonts w:ascii="inherit" w:hAnsi="inherit" w:cs="Open Sans"/>
+          <w:color w:val="525C65"/>
+        </w:rPr>
+        <w:t> and the company </w:t>
+      </w:r>
+      <w:r>
+        <w:rPr>
+          <w:rFonts w:ascii="inherit" w:hAnsi="inherit" w:cs="Open Sans"/>
+          <w:b/>
+          <w:bCs/>
+          <w:color w:val="525C65"/>
+          <w:bdr w:val="none" w:sz="0" w:space="0" w:color="auto" w:frame="1"/>
+        </w:rPr>
+        <w:t>name</w:t>
+      </w:r>
+      <w:r>
+        <w:rPr>
+          <w:rFonts w:ascii="inherit" w:hAnsi="inherit" w:cs="Open Sans"/>
+          <w:color w:val="525C65"/>
+        </w:rPr>
+        <w:t>.</w:t>
       </w:r>
     </w:p>
     <w:p>
@@ -2535,51 +2554,119 @@
           <w:rFonts w:ascii="inherit" w:hAnsi="inherit" w:cs="Open Sans"/>
           <w:color w:val="525C65"/>
         </w:rPr>
-        <w:t>Find the total sales in </w:t>
-      </w:r>
-      <w:r>
-        <w:rPr>
-          <w:rFonts w:ascii="inherit" w:hAnsi="inherit" w:cs="Open Sans"/>
-          <w:b/>
-          <w:bCs/>
-          <w:color w:val="525C65"/>
-          <w:bdr w:val="none" w:sz="0" w:space="0" w:color="auto" w:frame="1"/>
-        </w:rPr>
-        <w:t>usd</w:t>
-      </w:r>
-      <w:r>
-        <w:rPr>
-          <w:rFonts w:ascii="inherit" w:hAnsi="inherit" w:cs="Open Sans"/>
-          <w:color w:val="525C65"/>
-        </w:rPr>
-        <w:t> for each account. You should include two columns - the total sales for each company's orders in </w:t>
-      </w:r>
-      <w:r>
-        <w:rPr>
-          <w:rFonts w:ascii="inherit" w:hAnsi="inherit" w:cs="Open Sans"/>
-          <w:b/>
-          <w:bCs/>
-          <w:color w:val="525C65"/>
-          <w:bdr w:val="none" w:sz="0" w:space="0" w:color="auto" w:frame="1"/>
-        </w:rPr>
-        <w:t>usd</w:t>
-      </w:r>
-      <w:r>
-        <w:rPr>
-          <w:rFonts w:ascii="inherit" w:hAnsi="inherit" w:cs="Open Sans"/>
-          <w:color w:val="525C65"/>
-        </w:rPr>
-        <w:t> and the company </w:t>
-      </w:r>
-      <w:r>
-        <w:rPr>
-          <w:rFonts w:ascii="inherit" w:hAnsi="inherit" w:cs="Open Sans"/>
-          <w:b/>
-          <w:bCs/>
-          <w:color w:val="525C65"/>
-          <w:bdr w:val="none" w:sz="0" w:space="0" w:color="auto" w:frame="1"/>
-        </w:rPr>
-        <w:t>name</w:t>
+        <w:t>Via what </w:t>
+      </w:r>
+      <w:r>
+        <w:rPr>
+          <w:rFonts w:ascii="inherit" w:hAnsi="inherit" w:cs="Open Sans"/>
+          <w:b/>
+          <w:bCs/>
+          <w:color w:val="525C65"/>
+          <w:bdr w:val="none" w:sz="0" w:space="0" w:color="auto" w:frame="1"/>
+        </w:rPr>
+        <w:t>channel</w:t>
+      </w:r>
+      <w:r>
+        <w:rPr>
+          <w:rFonts w:ascii="inherit" w:hAnsi="inherit" w:cs="Open Sans"/>
+          <w:color w:val="525C65"/>
+        </w:rPr>
+        <w:t> did the most recent (latest) </w:t>
+      </w:r>
+      <w:r>
+        <w:rPr>
+          <w:rFonts w:ascii="inherit" w:hAnsi="inherit" w:cs="Open Sans"/>
+          <w:b/>
+          <w:bCs/>
+          <w:color w:val="525C65"/>
+          <w:bdr w:val="none" w:sz="0" w:space="0" w:color="auto" w:frame="1"/>
+        </w:rPr>
+        <w:t>web_event</w:t>
+      </w:r>
+      <w:r>
+        <w:rPr>
+          <w:rFonts w:ascii="inherit" w:hAnsi="inherit" w:cs="Open Sans"/>
+          <w:color w:val="525C65"/>
+        </w:rPr>
+        <w:t> occur, which </w:t>
+      </w:r>
+      <w:r>
+        <w:rPr>
+          <w:rFonts w:ascii="inherit" w:hAnsi="inherit" w:cs="Open Sans"/>
+          <w:b/>
+          <w:bCs/>
+          <w:color w:val="525C65"/>
+          <w:bdr w:val="none" w:sz="0" w:space="0" w:color="auto" w:frame="1"/>
+        </w:rPr>
+        <w:t>account</w:t>
+      </w:r>
+      <w:r>
+        <w:rPr>
+          <w:rFonts w:ascii="inherit" w:hAnsi="inherit" w:cs="Open Sans"/>
+          <w:color w:val="525C65"/>
+        </w:rPr>
+        <w:t> was associated with this </w:t>
+      </w:r>
+      <w:r>
+        <w:rPr>
+          <w:rFonts w:ascii="inherit" w:hAnsi="inherit" w:cs="Open Sans"/>
+          <w:b/>
+          <w:bCs/>
+          <w:color w:val="525C65"/>
+          <w:bdr w:val="none" w:sz="0" w:space="0" w:color="auto" w:frame="1"/>
+        </w:rPr>
+        <w:t>web_event</w:t>
+      </w:r>
+      <w:r>
+        <w:rPr>
+          <w:rFonts w:ascii="inherit" w:hAnsi="inherit" w:cs="Open Sans"/>
+          <w:color w:val="525C65"/>
+        </w:rPr>
+        <w:t>? Your query should return only three values - the </w:t>
+      </w:r>
+      <w:r>
+        <w:rPr>
+          <w:rFonts w:ascii="inherit" w:hAnsi="inherit" w:cs="Open Sans"/>
+          <w:b/>
+          <w:bCs/>
+          <w:color w:val="525C65"/>
+          <w:bdr w:val="none" w:sz="0" w:space="0" w:color="auto" w:frame="1"/>
+        </w:rPr>
+        <w:t>date</w:t>
+      </w:r>
+      <w:r>
+        <w:rPr>
+          <w:rFonts w:ascii="inherit" w:hAnsi="inherit" w:cs="Open Sans"/>
+          <w:color w:val="525C65"/>
+        </w:rPr>
+        <w:t>, </w:t>
+      </w:r>
+      <w:r>
+        <w:rPr>
+          <w:rFonts w:ascii="inherit" w:hAnsi="inherit" w:cs="Open Sans"/>
+          <w:b/>
+          <w:bCs/>
+          <w:color w:val="525C65"/>
+          <w:bdr w:val="none" w:sz="0" w:space="0" w:color="auto" w:frame="1"/>
+        </w:rPr>
+        <w:t>channel</w:t>
+      </w:r>
+      <w:r>
+        <w:rPr>
+          <w:rFonts w:ascii="inherit" w:hAnsi="inherit" w:cs="Open Sans"/>
+          <w:color w:val="525C65"/>
+        </w:rPr>
+        <w:t>, and </w:t>
+      </w:r>
+      <w:r>
+        <w:rPr>
+          <w:rFonts w:ascii="inherit" w:hAnsi="inherit" w:cs="Open Sans"/>
+          <w:b/>
+          <w:bCs/>
+          <w:color w:val="525C65"/>
+          <w:bdr w:val="none" w:sz="0" w:space="0" w:color="auto" w:frame="1"/>
+        </w:rPr>
+        <w:t>account name</w:t>
       </w:r>
       <w:r>
         <w:rPr>
@@ -2609,7 +2696,7 @@
           <w:rFonts w:ascii="inherit" w:hAnsi="inherit" w:cs="Open Sans"/>
           <w:color w:val="525C65"/>
         </w:rPr>
-        <w:t>Via what </w:t>
+        <w:t>Find the total number of times each type of </w:t>
       </w:r>
       <w:r>
         <w:rPr>
@@ -2626,75 +2713,24 @@
           <w:rFonts w:ascii="inherit" w:hAnsi="inherit" w:cs="Open Sans"/>
           <w:color w:val="525C65"/>
         </w:rPr>
-        <w:t> did the most recent (latest) </w:t>
-      </w:r>
-      <w:r>
-        <w:rPr>
-          <w:rFonts w:ascii="inherit" w:hAnsi="inherit" w:cs="Open Sans"/>
-          <w:b/>
-          <w:bCs/>
-          <w:color w:val="525C65"/>
-          <w:bdr w:val="none" w:sz="0" w:space="0" w:color="auto" w:frame="1"/>
-        </w:rPr>
-        <w:t>web_event</w:t>
-      </w:r>
-      <w:r>
-        <w:rPr>
-          <w:rFonts w:ascii="inherit" w:hAnsi="inherit" w:cs="Open Sans"/>
-          <w:color w:val="525C65"/>
-        </w:rPr>
-        <w:t> occur, which </w:t>
-      </w:r>
-      <w:r>
-        <w:rPr>
-          <w:rFonts w:ascii="inherit" w:hAnsi="inherit" w:cs="Open Sans"/>
-          <w:b/>
-          <w:bCs/>
-          <w:color w:val="525C65"/>
-          <w:bdr w:val="none" w:sz="0" w:space="0" w:color="auto" w:frame="1"/>
-        </w:rPr>
-        <w:t>account</w:t>
-      </w:r>
-      <w:r>
-        <w:rPr>
-          <w:rFonts w:ascii="inherit" w:hAnsi="inherit" w:cs="Open Sans"/>
-          <w:color w:val="525C65"/>
-        </w:rPr>
-        <w:t> was associated with this </w:t>
-      </w:r>
-      <w:r>
-        <w:rPr>
-          <w:rFonts w:ascii="inherit" w:hAnsi="inherit" w:cs="Open Sans"/>
-          <w:b/>
-          <w:bCs/>
-          <w:color w:val="525C65"/>
-          <w:bdr w:val="none" w:sz="0" w:space="0" w:color="auto" w:frame="1"/>
-        </w:rPr>
-        <w:t>web_event</w:t>
-      </w:r>
-      <w:r>
-        <w:rPr>
-          <w:rFonts w:ascii="inherit" w:hAnsi="inherit" w:cs="Open Sans"/>
-          <w:color w:val="525C65"/>
-        </w:rPr>
-        <w:t>? Your query should return only three values - the </w:t>
-      </w:r>
-      <w:r>
-        <w:rPr>
-          <w:rFonts w:ascii="inherit" w:hAnsi="inherit" w:cs="Open Sans"/>
-          <w:b/>
-          <w:bCs/>
-          <w:color w:val="525C65"/>
-          <w:bdr w:val="none" w:sz="0" w:space="0" w:color="auto" w:frame="1"/>
-        </w:rPr>
-        <w:t>date</w:t>
-      </w:r>
-      <w:r>
-        <w:rPr>
-          <w:rFonts w:ascii="inherit" w:hAnsi="inherit" w:cs="Open Sans"/>
-          <w:color w:val="525C65"/>
-        </w:rPr>
-        <w:t>, </w:t>
+        <w:t> from the </w:t>
+      </w:r>
+      <w:r>
+        <w:rPr>
+          <w:rFonts w:ascii="inherit" w:hAnsi="inherit" w:cs="Open Sans"/>
+          <w:b/>
+          <w:bCs/>
+          <w:color w:val="525C65"/>
+          <w:bdr w:val="none" w:sz="0" w:space="0" w:color="auto" w:frame="1"/>
+        </w:rPr>
+        <w:t>web_events</w:t>
+      </w:r>
+      <w:r>
+        <w:rPr>
+          <w:rFonts w:ascii="inherit" w:hAnsi="inherit" w:cs="Open Sans"/>
+          <w:color w:val="525C65"/>
+        </w:rPr>
+        <w:t> was used. Your final table should have two columns - the </w:t>
       </w:r>
       <w:r>
         <w:rPr>
@@ -2711,24 +2747,7 @@
           <w:rFonts w:ascii="inherit" w:hAnsi="inherit" w:cs="Open Sans"/>
           <w:color w:val="525C65"/>
         </w:rPr>
-        <w:t>, and </w:t>
-      </w:r>
-      <w:r>
-        <w:rPr>
-          <w:rFonts w:ascii="inherit" w:hAnsi="inherit" w:cs="Open Sans"/>
-          <w:b/>
-          <w:bCs/>
-          <w:color w:val="525C65"/>
-          <w:bdr w:val="none" w:sz="0" w:space="0" w:color="auto" w:frame="1"/>
-        </w:rPr>
-        <w:t>account name</w:t>
-      </w:r>
-      <w:r>
-        <w:rPr>
-          <w:rFonts w:ascii="inherit" w:hAnsi="inherit" w:cs="Open Sans"/>
-          <w:color w:val="525C65"/>
-        </w:rPr>
-        <w:t>.</w:t>
+        <w:t> and the number of times the channel was used.</w:t>
       </w:r>
     </w:p>
     <w:p>
@@ -2751,58 +2770,41 @@
           <w:rFonts w:ascii="inherit" w:hAnsi="inherit" w:cs="Open Sans"/>
           <w:color w:val="525C65"/>
         </w:rPr>
-        <w:t>Find the total number of times each type of </w:t>
-      </w:r>
-      <w:r>
-        <w:rPr>
-          <w:rFonts w:ascii="inherit" w:hAnsi="inherit" w:cs="Open Sans"/>
-          <w:b/>
-          <w:bCs/>
-          <w:color w:val="525C65"/>
-          <w:bdr w:val="none" w:sz="0" w:space="0" w:color="auto" w:frame="1"/>
-        </w:rPr>
-        <w:t>channel</w:t>
-      </w:r>
-      <w:r>
-        <w:rPr>
-          <w:rFonts w:ascii="inherit" w:hAnsi="inherit" w:cs="Open Sans"/>
-          <w:color w:val="525C65"/>
-        </w:rPr>
-        <w:t> from the </w:t>
-      </w:r>
-      <w:r>
-        <w:rPr>
-          <w:rFonts w:ascii="inherit" w:hAnsi="inherit" w:cs="Open Sans"/>
-          <w:b/>
-          <w:bCs/>
-          <w:color w:val="525C65"/>
-          <w:bdr w:val="none" w:sz="0" w:space="0" w:color="auto" w:frame="1"/>
-        </w:rPr>
-        <w:t>web_events</w:t>
-      </w:r>
-      <w:r>
-        <w:rPr>
-          <w:rFonts w:ascii="inherit" w:hAnsi="inherit" w:cs="Open Sans"/>
-          <w:color w:val="525C65"/>
-        </w:rPr>
-        <w:t> was used. Your final table should have two columns - the </w:t>
-      </w:r>
-      <w:r>
-        <w:rPr>
-          <w:rFonts w:ascii="inherit" w:hAnsi="inherit" w:cs="Open Sans"/>
-          <w:b/>
-          <w:bCs/>
-          <w:color w:val="525C65"/>
-          <w:bdr w:val="none" w:sz="0" w:space="0" w:color="auto" w:frame="1"/>
-        </w:rPr>
-        <w:t>channel</w:t>
-      </w:r>
-      <w:r>
-        <w:rPr>
-          <w:rFonts w:ascii="inherit" w:hAnsi="inherit" w:cs="Open Sans"/>
-          <w:color w:val="525C65"/>
-        </w:rPr>
-        <w:t> and the number of times the channel was used.</w:t>
+        <w:t>Who was the </w:t>
+      </w:r>
+      <w:r>
+        <w:rPr>
+          <w:rFonts w:ascii="inherit" w:hAnsi="inherit" w:cs="Open Sans"/>
+          <w:b/>
+          <w:bCs/>
+          <w:color w:val="525C65"/>
+          <w:bdr w:val="none" w:sz="0" w:space="0" w:color="auto" w:frame="1"/>
+        </w:rPr>
+        <w:t>primary contact</w:t>
+      </w:r>
+      <w:r>
+        <w:rPr>
+          <w:rFonts w:ascii="inherit" w:hAnsi="inherit" w:cs="Open Sans"/>
+          <w:color w:val="525C65"/>
+        </w:rPr>
+        <w:t> associated with the earliest </w:t>
+      </w:r>
+      <w:r>
+        <w:rPr>
+          <w:rFonts w:ascii="inherit" w:hAnsi="inherit" w:cs="Open Sans"/>
+          <w:b/>
+          <w:bCs/>
+          <w:color w:val="525C65"/>
+          <w:bdr w:val="none" w:sz="0" w:space="0" w:color="auto" w:frame="1"/>
+        </w:rPr>
+        <w:t>web_event</w:t>
+      </w:r>
+      <w:r>
+        <w:rPr>
+          <w:rFonts w:ascii="inherit" w:hAnsi="inherit" w:cs="Open Sans"/>
+          <w:color w:val="525C65"/>
+        </w:rPr>
+        <w:t>?</w:t>
       </w:r>
     </w:p>
     <w:p>
@@ -2825,41 +2827,75 @@
           <w:rFonts w:ascii="inherit" w:hAnsi="inherit" w:cs="Open Sans"/>
           <w:color w:val="525C65"/>
         </w:rPr>
-        <w:t>Who was the </w:t>
-      </w:r>
-      <w:r>
-        <w:rPr>
-          <w:rFonts w:ascii="inherit" w:hAnsi="inherit" w:cs="Open Sans"/>
-          <w:b/>
-          <w:bCs/>
-          <w:color w:val="525C65"/>
-          <w:bdr w:val="none" w:sz="0" w:space="0" w:color="auto" w:frame="1"/>
-        </w:rPr>
-        <w:t>primary contact</w:t>
-      </w:r>
-      <w:r>
-        <w:rPr>
-          <w:rFonts w:ascii="inherit" w:hAnsi="inherit" w:cs="Open Sans"/>
-          <w:color w:val="525C65"/>
-        </w:rPr>
-        <w:t> associated with the earliest </w:t>
-      </w:r>
-      <w:r>
-        <w:rPr>
-          <w:rFonts w:ascii="inherit" w:hAnsi="inherit" w:cs="Open Sans"/>
-          <w:b/>
-          <w:bCs/>
-          <w:color w:val="525C65"/>
-          <w:bdr w:val="none" w:sz="0" w:space="0" w:color="auto" w:frame="1"/>
-        </w:rPr>
-        <w:t>web_event</w:t>
-      </w:r>
-      <w:r>
-        <w:rPr>
-          <w:rFonts w:ascii="inherit" w:hAnsi="inherit" w:cs="Open Sans"/>
-          <w:color w:val="525C65"/>
-        </w:rPr>
-        <w:t>?</w:t>
+        <w:t>What was the smallest order placed by each </w:t>
+      </w:r>
+      <w:r>
+        <w:rPr>
+          <w:rFonts w:ascii="inherit" w:hAnsi="inherit" w:cs="Open Sans"/>
+          <w:b/>
+          <w:bCs/>
+          <w:color w:val="525C65"/>
+          <w:bdr w:val="none" w:sz="0" w:space="0" w:color="auto" w:frame="1"/>
+        </w:rPr>
+        <w:t>account</w:t>
+      </w:r>
+      <w:r>
+        <w:rPr>
+          <w:rFonts w:ascii="inherit" w:hAnsi="inherit" w:cs="Open Sans"/>
+          <w:color w:val="525C65"/>
+        </w:rPr>
+        <w:t> in terms of </w:t>
+      </w:r>
+      <w:r>
+        <w:rPr>
+          <w:rFonts w:ascii="inherit" w:hAnsi="inherit" w:cs="Open Sans"/>
+          <w:b/>
+          <w:bCs/>
+          <w:color w:val="525C65"/>
+          <w:bdr w:val="none" w:sz="0" w:space="0" w:color="auto" w:frame="1"/>
+        </w:rPr>
+        <w:t>total usd</w:t>
+      </w:r>
+      <w:r>
+        <w:rPr>
+          <w:rFonts w:ascii="inherit" w:hAnsi="inherit" w:cs="Open Sans"/>
+          <w:color w:val="525C65"/>
+        </w:rPr>
+        <w:t>. Provide only two columns - the account </w:t>
+      </w:r>
+      <w:r>
+        <w:rPr>
+          <w:rFonts w:ascii="inherit" w:hAnsi="inherit" w:cs="Open Sans"/>
+          <w:b/>
+          <w:bCs/>
+          <w:color w:val="525C65"/>
+          <w:bdr w:val="none" w:sz="0" w:space="0" w:color="auto" w:frame="1"/>
+        </w:rPr>
+        <w:t>name</w:t>
+      </w:r>
+      <w:r>
+        <w:rPr>
+          <w:rFonts w:ascii="inherit" w:hAnsi="inherit" w:cs="Open Sans"/>
+          <w:color w:val="525C65"/>
+        </w:rPr>
+        <w:t> and the </w:t>
+      </w:r>
+      <w:r>
+        <w:rPr>
+          <w:rFonts w:ascii="inherit" w:hAnsi="inherit" w:cs="Open Sans"/>
+          <w:b/>
+          <w:bCs/>
+          <w:color w:val="525C65"/>
+          <w:bdr w:val="none" w:sz="0" w:space="0" w:color="auto" w:frame="1"/>
+        </w:rPr>
+        <w:t>total usd</w:t>
+      </w:r>
+      <w:r>
+        <w:rPr>
+          <w:rFonts w:ascii="inherit" w:hAnsi="inherit" w:cs="Open Sans"/>
+          <w:color w:val="525C65"/>
+        </w:rPr>
+        <w:t>. Order from smallest dollar amounts to largest.</w:t>
       </w:r>
     </w:p>
     <w:p>
@@ -2882,75 +2918,58 @@
           <w:rFonts w:ascii="inherit" w:hAnsi="inherit" w:cs="Open Sans"/>
           <w:color w:val="525C65"/>
         </w:rPr>
-        <w:t>What was the smallest order placed by each </w:t>
-      </w:r>
-      <w:r>
-        <w:rPr>
-          <w:rFonts w:ascii="inherit" w:hAnsi="inherit" w:cs="Open Sans"/>
-          <w:b/>
-          <w:bCs/>
-          <w:color w:val="525C65"/>
-          <w:bdr w:val="none" w:sz="0" w:space="0" w:color="auto" w:frame="1"/>
-        </w:rPr>
-        <w:t>account</w:t>
-      </w:r>
-      <w:r>
-        <w:rPr>
-          <w:rFonts w:ascii="inherit" w:hAnsi="inherit" w:cs="Open Sans"/>
-          <w:color w:val="525C65"/>
-        </w:rPr>
-        <w:t> in terms of </w:t>
-      </w:r>
-      <w:r>
-        <w:rPr>
-          <w:rFonts w:ascii="inherit" w:hAnsi="inherit" w:cs="Open Sans"/>
-          <w:b/>
-          <w:bCs/>
-          <w:color w:val="525C65"/>
-          <w:bdr w:val="none" w:sz="0" w:space="0" w:color="auto" w:frame="1"/>
-        </w:rPr>
-        <w:t>total usd</w:t>
-      </w:r>
-      <w:r>
-        <w:rPr>
-          <w:rFonts w:ascii="inherit" w:hAnsi="inherit" w:cs="Open Sans"/>
-          <w:color w:val="525C65"/>
-        </w:rPr>
-        <w:t>. Provide only two columns - the account </w:t>
-      </w:r>
-      <w:r>
-        <w:rPr>
-          <w:rFonts w:ascii="inherit" w:hAnsi="inherit" w:cs="Open Sans"/>
-          <w:b/>
-          <w:bCs/>
-          <w:color w:val="525C65"/>
-          <w:bdr w:val="none" w:sz="0" w:space="0" w:color="auto" w:frame="1"/>
-        </w:rPr>
-        <w:t>name</w:t>
-      </w:r>
-      <w:r>
-        <w:rPr>
-          <w:rFonts w:ascii="inherit" w:hAnsi="inherit" w:cs="Open Sans"/>
-          <w:color w:val="525C65"/>
-        </w:rPr>
-        <w:t> and the </w:t>
-      </w:r>
-      <w:r>
-        <w:rPr>
-          <w:rFonts w:ascii="inherit" w:hAnsi="inherit" w:cs="Open Sans"/>
-          <w:b/>
-          <w:bCs/>
-          <w:color w:val="525C65"/>
-          <w:bdr w:val="none" w:sz="0" w:space="0" w:color="auto" w:frame="1"/>
-        </w:rPr>
-        <w:t>total usd</w:t>
-      </w:r>
-      <w:r>
-        <w:rPr>
-          <w:rFonts w:ascii="inherit" w:hAnsi="inherit" w:cs="Open Sans"/>
-          <w:color w:val="525C65"/>
-        </w:rPr>
-        <w:t>. Order from smallest dollar amounts to largest.</w:t>
+        <w:t>Find the number of </w:t>
+      </w:r>
+      <w:r>
+        <w:rPr>
+          <w:rFonts w:ascii="inherit" w:hAnsi="inherit" w:cs="Open Sans"/>
+          <w:b/>
+          <w:bCs/>
+          <w:color w:val="525C65"/>
+          <w:bdr w:val="none" w:sz="0" w:space="0" w:color="auto" w:frame="1"/>
+        </w:rPr>
+        <w:t>sales reps</w:t>
+      </w:r>
+      <w:r>
+        <w:rPr>
+          <w:rFonts w:ascii="inherit" w:hAnsi="inherit" w:cs="Open Sans"/>
+          <w:color w:val="525C65"/>
+        </w:rPr>
+        <w:t> in each region. Your final table should have two columns - the </w:t>
+      </w:r>
+      <w:r>
+        <w:rPr>
+          <w:rFonts w:ascii="inherit" w:hAnsi="inherit" w:cs="Open Sans"/>
+          <w:b/>
+          <w:bCs/>
+          <w:color w:val="525C65"/>
+          <w:bdr w:val="none" w:sz="0" w:space="0" w:color="auto" w:frame="1"/>
+        </w:rPr>
+        <w:t>region</w:t>
+      </w:r>
+      <w:r>
+        <w:rPr>
+          <w:rFonts w:ascii="inherit" w:hAnsi="inherit" w:cs="Open Sans"/>
+          <w:color w:val="525C65"/>
+        </w:rPr>
+        <w:t> and the number of </w:t>
+      </w:r>
+      <w:r>
+        <w:rPr>
+          <w:rFonts w:ascii="inherit" w:hAnsi="inherit" w:cs="Open Sans"/>
+          <w:b/>
+          <w:bCs/>
+          <w:color w:val="525C65"/>
+          <w:bdr w:val="none" w:sz="0" w:space="0" w:color="auto" w:frame="1"/>
+        </w:rPr>
+        <w:t>sales_reps</w:t>
+      </w:r>
+      <w:r>
+        <w:rPr>
+          <w:rFonts w:ascii="inherit" w:hAnsi="inherit" w:cs="Open Sans"/>
+          <w:color w:val="525C65"/>
+        </w:rPr>
+        <w:t>. Order from the fewest reps to most reps.</w:t>
       </w:r>
     </w:p>
     <w:p>
@@ -2973,58 +2992,24 @@
           <w:rFonts w:ascii="inherit" w:hAnsi="inherit" w:cs="Open Sans"/>
           <w:color w:val="525C65"/>
         </w:rPr>
-        <w:t>Find the number of </w:t>
-      </w:r>
-      <w:r>
-        <w:rPr>
-          <w:rFonts w:ascii="inherit" w:hAnsi="inherit" w:cs="Open Sans"/>
-          <w:b/>
-          <w:bCs/>
-          <w:color w:val="525C65"/>
-          <w:bdr w:val="none" w:sz="0" w:space="0" w:color="auto" w:frame="1"/>
-        </w:rPr>
-        <w:t>sales reps</w:t>
-      </w:r>
-      <w:r>
-        <w:rPr>
-          <w:rFonts w:ascii="inherit" w:hAnsi="inherit" w:cs="Open Sans"/>
-          <w:color w:val="525C65"/>
-        </w:rPr>
-        <w:t> in each region. Your final table should have two columns - the </w:t>
-      </w:r>
-      <w:r>
-        <w:rPr>
-          <w:rFonts w:ascii="inherit" w:hAnsi="inherit" w:cs="Open Sans"/>
-          <w:b/>
-          <w:bCs/>
-          <w:color w:val="525C65"/>
-          <w:bdr w:val="none" w:sz="0" w:space="0" w:color="auto" w:frame="1"/>
-        </w:rPr>
-        <w:t>region</w:t>
-      </w:r>
-      <w:r>
-        <w:rPr>
-          <w:rFonts w:ascii="inherit" w:hAnsi="inherit" w:cs="Open Sans"/>
-          <w:color w:val="525C65"/>
-        </w:rPr>
-        <w:t> and the number of </w:t>
-      </w:r>
-      <w:r>
-        <w:rPr>
-          <w:rFonts w:ascii="inherit" w:hAnsi="inherit" w:cs="Open Sans"/>
-          <w:b/>
-          <w:bCs/>
-          <w:color w:val="525C65"/>
-          <w:bdr w:val="none" w:sz="0" w:space="0" w:color="auto" w:frame="1"/>
-        </w:rPr>
-        <w:t>sales_reps</w:t>
-      </w:r>
-      <w:r>
-        <w:rPr>
-          <w:rFonts w:ascii="inherit" w:hAnsi="inherit" w:cs="Open Sans"/>
-          <w:color w:val="525C65"/>
-        </w:rPr>
-        <w:t>. Order from the fewest reps to most reps.</w:t>
+        <w:t>For each account, determine the average amount of each type of paper they purchased across their orders. Your result should have four columns - one for the account </w:t>
+      </w:r>
+      <w:r>
+        <w:rPr>
+          <w:rFonts w:ascii="inherit" w:hAnsi="inherit" w:cs="Open Sans"/>
+          <w:b/>
+          <w:bCs/>
+          <w:color w:val="525C65"/>
+          <w:bdr w:val="none" w:sz="0" w:space="0" w:color="auto" w:frame="1"/>
+        </w:rPr>
+        <w:t>name</w:t>
+      </w:r>
+      <w:r>
+        <w:rPr>
+          <w:rFonts w:ascii="inherit" w:hAnsi="inherit" w:cs="Open Sans"/>
+          <w:color w:val="525C65"/>
+        </w:rPr>
+        <w:t> and one for the average quantity purchased for each of the paper types for each account.</w:t>
       </w:r>
     </w:p>
     <w:p>
@@ -3047,7 +3032,7 @@
           <w:rFonts w:ascii="inherit" w:hAnsi="inherit" w:cs="Open Sans"/>
           <w:color w:val="525C65"/>
         </w:rPr>
-        <w:t>For each account, determine the average amount of each type of paper they purchased across their orders. Your result should have four columns - one for the account </w:t>
+        <w:t>For each account, determine the average amount spent per order on each paper type. Your result should have four columns - one for the account </w:t>
       </w:r>
       <w:r>
         <w:rPr>
@@ -3064,7 +3049,7 @@
           <w:rFonts w:ascii="inherit" w:hAnsi="inherit" w:cs="Open Sans"/>
           <w:color w:val="525C65"/>
         </w:rPr>
-        <w:t> and one for the average quantity purchased for each of the paper types for each account.</w:t>
+        <w:t> and one for the average amount spent on each paper type.</w:t>
       </w:r>
     </w:p>
     <w:p>
@@ -3087,99 +3072,66 @@
           <w:rFonts w:ascii="inherit" w:hAnsi="inherit" w:cs="Open Sans"/>
           <w:color w:val="525C65"/>
         </w:rPr>
+        <w:t>Determine the number of times a particular </w:t>
+      </w:r>
+      <w:r>
+        <w:rPr>
+          <w:rFonts w:ascii="inherit" w:hAnsi="inherit" w:cs="Open Sans"/>
+          <w:b/>
+          <w:bCs/>
+          <w:color w:val="525C65"/>
+          <w:bdr w:val="none" w:sz="0" w:space="0" w:color="auto" w:frame="1"/>
+        </w:rPr>
+        <w:t>channel</w:t>
+      </w:r>
+      <w:r>
+        <w:rPr>
+          <w:rFonts w:ascii="inherit" w:hAnsi="inherit" w:cs="Open Sans"/>
+          <w:color w:val="525C65"/>
+        </w:rPr>
+        <w:t> was used in the </w:t>
+      </w:r>
+      <w:r>
+        <w:rPr>
+          <w:rFonts w:ascii="inherit" w:hAnsi="inherit" w:cs="Open Sans"/>
+          <w:b/>
+          <w:bCs/>
+          <w:color w:val="525C65"/>
+          <w:bdr w:val="none" w:sz="0" w:space="0" w:color="auto" w:frame="1"/>
+        </w:rPr>
+        <w:t>web_events</w:t>
+      </w:r>
+      <w:r>
+        <w:rPr>
+          <w:rFonts w:ascii="inherit" w:hAnsi="inherit" w:cs="Open Sans"/>
+          <w:color w:val="525C65"/>
+        </w:rPr>
+        <w:t> table for each </w:t>
+      </w:r>
+      <w:r>
+        <w:rPr>
+          <w:rFonts w:ascii="inherit" w:hAnsi="inherit" w:cs="Open Sans"/>
+          <w:b/>
+          <w:bCs/>
+          <w:color w:val="525C65"/>
+          <w:bdr w:val="none" w:sz="0" w:space="0" w:color="auto" w:frame="1"/>
+        </w:rPr>
+        <w:t>sales rep</w:t>
+      </w:r>
+      <w:r>
+        <w:rPr>
+          <w:rFonts w:ascii="inherit" w:hAnsi="inherit" w:cs="Open Sans"/>
+          <w:color w:val="525C65"/>
+        </w:rPr>
+        <w:t xml:space="preserve">. Your final table should have three </w:t>
+      </w:r>
+      <w:r>
+        <w:rPr>
+          <w:rFonts w:ascii="inherit" w:hAnsi="inherit" w:cs="Open Sans"/>
+          <w:color w:val="525C65"/>
+        </w:rPr>
         <w:lastRenderedPageBreak/>
-        <w:t>For each account, determine the average amount spent per order on each paper type. Your result should have four columns - one for the account </w:t>
-      </w:r>
-      <w:r>
-        <w:rPr>
-          <w:rFonts w:ascii="inherit" w:hAnsi="inherit" w:cs="Open Sans"/>
-          <w:b/>
-          <w:bCs/>
-          <w:color w:val="525C65"/>
-          <w:bdr w:val="none" w:sz="0" w:space="0" w:color="auto" w:frame="1"/>
-        </w:rPr>
-        <w:t>name</w:t>
-      </w:r>
-      <w:r>
-        <w:rPr>
-          <w:rFonts w:ascii="inherit" w:hAnsi="inherit" w:cs="Open Sans"/>
-          <w:color w:val="525C65"/>
-        </w:rPr>
-        <w:t> and one for the average amount spent on each paper type.</w:t>
-      </w:r>
-    </w:p>
-    <w:p>
-      <w:pPr>
-        <w:pStyle w:val="NormalWeb"/>
-        <w:numPr>
-          <w:ilvl w:val="0"/>
-          <w:numId w:val="3"/>
-        </w:numPr>
-        <w:shd w:val="clear" w:color="auto" w:fill="FFFFFF"/>
-        <w:spacing w:before="0" w:beforeAutospacing="0" w:after="0" w:afterAutospacing="0"/>
-        <w:textAlignment w:val="baseline"/>
-        <w:rPr>
-          <w:rFonts w:ascii="inherit" w:hAnsi="inherit" w:cs="Open Sans"/>
-          <w:color w:val="525C65"/>
-        </w:rPr>
-      </w:pPr>
-      <w:r>
-        <w:rPr>
-          <w:rFonts w:ascii="inherit" w:hAnsi="inherit" w:cs="Open Sans"/>
-          <w:color w:val="525C65"/>
-        </w:rPr>
-        <w:t>Determine the number of times a particular </w:t>
-      </w:r>
-      <w:r>
-        <w:rPr>
-          <w:rFonts w:ascii="inherit" w:hAnsi="inherit" w:cs="Open Sans"/>
-          <w:b/>
-          <w:bCs/>
-          <w:color w:val="525C65"/>
-          <w:bdr w:val="none" w:sz="0" w:space="0" w:color="auto" w:frame="1"/>
-        </w:rPr>
-        <w:t>channel</w:t>
-      </w:r>
-      <w:r>
-        <w:rPr>
-          <w:rFonts w:ascii="inherit" w:hAnsi="inherit" w:cs="Open Sans"/>
-          <w:color w:val="525C65"/>
-        </w:rPr>
-        <w:t> was used in the </w:t>
-      </w:r>
-      <w:r>
-        <w:rPr>
-          <w:rFonts w:ascii="inherit" w:hAnsi="inherit" w:cs="Open Sans"/>
-          <w:b/>
-          <w:bCs/>
-          <w:color w:val="525C65"/>
-          <w:bdr w:val="none" w:sz="0" w:space="0" w:color="auto" w:frame="1"/>
-        </w:rPr>
-        <w:t>web_events</w:t>
-      </w:r>
-      <w:r>
-        <w:rPr>
-          <w:rFonts w:ascii="inherit" w:hAnsi="inherit" w:cs="Open Sans"/>
-          <w:color w:val="525C65"/>
-        </w:rPr>
-        <w:t> table for each </w:t>
-      </w:r>
-      <w:r>
-        <w:rPr>
-          <w:rFonts w:ascii="inherit" w:hAnsi="inherit" w:cs="Open Sans"/>
-          <w:b/>
-          <w:bCs/>
-          <w:color w:val="525C65"/>
-          <w:bdr w:val="none" w:sz="0" w:space="0" w:color="auto" w:frame="1"/>
-        </w:rPr>
-        <w:t>sales rep</w:t>
-      </w:r>
-      <w:r>
-        <w:rPr>
-          <w:rFonts w:ascii="inherit" w:hAnsi="inherit" w:cs="Open Sans"/>
-          <w:color w:val="525C65"/>
-        </w:rPr>
-        <w:t>. Your final table should have three columns - the </w:t>
+        <w:t>columns - the </w:t>
       </w:r>
       <w:r>
         <w:rPr>
@@ -4214,7 +4166,6 @@
           <w:rFonts w:ascii="inherit" w:hAnsi="inherit" w:cs="Open Sans"/>
           <w:color w:val="525C65"/>
         </w:rPr>
-        <w:lastRenderedPageBreak/>
         <w:t>We would now like to perform a similar calculation to the first, but we want to obtain the total amount spent by customers only in </w:t>
       </w:r>
       <w:r>
@@ -4291,6 +4242,7 @@
           <w:rFonts w:ascii="inherit" w:hAnsi="inherit" w:cs="Open Sans"/>
           <w:color w:val="525C65"/>
         </w:rPr>
+        <w:lastRenderedPageBreak/>
         <w:t>We would like to identify top-performing </w:t>
       </w:r>
       <w:r>
@@ -5482,6 +5434,7 @@
           <w:lang w:eastAsia="en-NG"/>
           <w14:ligatures w14:val="none"/>
         </w:rPr>
+        <w:lastRenderedPageBreak/>
         <w:t>In the </w:t>
       </w:r>
       <w:r>
@@ -6931,20 +6884,7 @@
           <w:lang w:eastAsia="en-NG"/>
           <w14:ligatures w14:val="none"/>
         </w:rPr>
-        <w:t xml:space="preserve">'s first name (lowercase), then the last letter of their first name (lowercase), the first letter of their last name (lowercase), the last letter of their last name (lowercase), the number of letters in their first name, the number of letters in </w:t>
-      </w:r>
-      <w:r>
-        <w:rPr>
-          <w:rFonts w:ascii="inherit" w:eastAsia="Times New Roman" w:hAnsi="inherit" w:cs="Open Sans"/>
-          <w:color w:val="525C65"/>
-          <w:kern w:val="0"/>
-          <w:sz w:val="24"/>
-          <w:szCs w:val="24"/>
-          <w:lang w:eastAsia="en-NG"/>
-          <w14:ligatures w14:val="none"/>
-        </w:rPr>
-        <w:lastRenderedPageBreak/>
-        <w:t>their last name, and then the name of the company they are working with, all capitalized with no spaces.</w:t>
+        <w:t>'s first name (lowercase), then the last letter of their first name (lowercase), the first letter of their last name (lowercase), the last letter of their last name (lowercase), the number of letters in their first name, the number of letters in their last name, and then the name of the company they are working with, all capitalized with no spaces.</w:t>
       </w:r>
     </w:p>
     <w:p>
@@ -6982,6 +6922,7 @@
           <w:lang w:eastAsia="en-NG"/>
           <w14:ligatures w14:val="none"/>
         </w:rPr>
+        <w:lastRenderedPageBreak/>
         <w:drawing>
           <wp:inline distT="0" distB="0" distL="0" distR="0" wp14:anchorId="2B68FB67" wp14:editId="4EA711FA">
             <wp:extent cx="5731510" cy="3451225"/>
@@ -7666,22 +7607,7 @@
             <w:lang w:val="en-GB" w:eastAsia="en-NG"/>
             <w14:ligatures w14:val="none"/>
           </w:rPr>
-          <w:t>https://learn.udacity.com/nanodegrees/nd104-ent-bmann/parts/10c86eb0-eeca-4d6c-aeaf-b5fdd6562d6f/lessons/ls0005/concepts/607f25b0-f63c-48f7-a273-</w:t>
-        </w:r>
-        <w:r>
-          <w:rPr>
-            <w:rStyle w:val="Hyperlink"/>
-            <w:rFonts w:ascii="Times New Roman" w:eastAsia="Times New Roman" w:hAnsi="Times New Roman" w:cs="Times New Roman"/>
-            <w:b/>
-            <w:bCs/>
-            <w:kern w:val="0"/>
-            <w:sz w:val="24"/>
-            <w:szCs w:val="24"/>
-            <w:lang w:val="en-GB" w:eastAsia="en-NG"/>
-            <w14:ligatures w14:val="none"/>
-          </w:rPr>
-          <w:lastRenderedPageBreak/>
-          <w:t>54d8afcd347d</w:t>
+          <w:t>https://learn.udacity.com/nanodegrees/nd104-ent-bmann/parts/10c86eb0-eeca-4d6c-aeaf-b5fdd6562d6f/lessons/ls0005/concepts/607f25b0-f63c-48f7-a273-54d8afcd347d</w:t>
         </w:r>
       </w:hyperlink>
       <w:r>
@@ -7731,6 +7657,7 @@
           <w:lang w:eastAsia="en-NG"/>
           <w14:ligatures w14:val="none"/>
         </w:rPr>
+        <w:lastRenderedPageBreak/>
         <w:t>Use the </w:t>
       </w:r>
       <w:r>

</xml_diff>

<commit_message>
CLast 24 solution to aggregate quiz
</commit_message>
<xml_diff>
--- a/PRACTICE QUESTIONS FROM UDACITY (AutoRecovered).docx
+++ b/PRACTICE QUESTIONS FROM UDACITY (AutoRecovered).docx
@@ -87,6 +87,7 @@
         </w:rPr>
         <w:t>Provide a table for all </w:t>
       </w:r>
+      <w:proofErr w:type="spellStart"/>
       <w:r>
         <w:rPr>
           <w:rFonts w:ascii="inherit" w:eastAsia="Times New Roman" w:hAnsi="inherit" w:cs="Open Sans"/>
@@ -102,6 +103,7 @@
         </w:rPr>
         <w:t>web_events</w:t>
       </w:r>
+      <w:proofErr w:type="spellEnd"/>
       <w:r>
         <w:rPr>
           <w:rFonts w:ascii="inherit" w:eastAsia="Times New Roman" w:hAnsi="inherit" w:cs="Open Sans"/>
@@ -167,6 +169,7 @@
         </w:rPr>
         <w:t>. There should be three columns. Be sure to include the </w:t>
       </w:r>
+      <w:proofErr w:type="spellStart"/>
       <w:r>
         <w:rPr>
           <w:rFonts w:ascii="Consolas" w:eastAsia="Times New Roman" w:hAnsi="Consolas" w:cs="Courier New"/>
@@ -181,6 +184,7 @@
         </w:rPr>
         <w:t>primary_poc</w:t>
       </w:r>
+      <w:proofErr w:type="spellEnd"/>
       <w:r>
         <w:rPr>
           <w:rFonts w:ascii="inherit" w:eastAsia="Times New Roman" w:hAnsi="inherit" w:cs="Open Sans"/>
@@ -304,21 +308,40 @@
         </w:rPr>
         <w:t> for each </w:t>
       </w:r>
-      <w:r>
-        <w:rPr>
-          <w:rFonts w:ascii="inherit" w:eastAsia="Times New Roman" w:hAnsi="inherit" w:cs="Open Sans"/>
-          <w:b/>
-          <w:bCs/>
-          <w:color w:val="525C65"/>
-          <w:kern w:val="0"/>
-          <w:sz w:val="24"/>
-          <w:szCs w:val="24"/>
-          <w:bdr w:val="none" w:sz="0" w:space="0" w:color="auto" w:frame="1"/>
-          <w:lang w:eastAsia="en-NG"/>
-          <w14:ligatures w14:val="none"/>
-        </w:rPr>
-        <w:t>sales_rep</w:t>
-      </w:r>
+      <w:proofErr w:type="spellStart"/>
+      <w:proofErr w:type="gramStart"/>
+      <w:r>
+        <w:rPr>
+          <w:rFonts w:ascii="inherit" w:eastAsia="Times New Roman" w:hAnsi="inherit" w:cs="Open Sans"/>
+          <w:b/>
+          <w:bCs/>
+          <w:color w:val="525C65"/>
+          <w:kern w:val="0"/>
+          <w:sz w:val="24"/>
+          <w:szCs w:val="24"/>
+          <w:bdr w:val="none" w:sz="0" w:space="0" w:color="auto" w:frame="1"/>
+          <w:lang w:eastAsia="en-NG"/>
+          <w14:ligatures w14:val="none"/>
+        </w:rPr>
+        <w:t>sales</w:t>
+      </w:r>
+      <w:proofErr w:type="gramEnd"/>
+      <w:r>
+        <w:rPr>
+          <w:rFonts w:ascii="inherit" w:eastAsia="Times New Roman" w:hAnsi="inherit" w:cs="Open Sans"/>
+          <w:b/>
+          <w:bCs/>
+          <w:color w:val="525C65"/>
+          <w:kern w:val="0"/>
+          <w:sz w:val="24"/>
+          <w:szCs w:val="24"/>
+          <w:bdr w:val="none" w:sz="0" w:space="0" w:color="auto" w:frame="1"/>
+          <w:lang w:eastAsia="en-NG"/>
+          <w14:ligatures w14:val="none"/>
+        </w:rPr>
+        <w:t>_rep</w:t>
+      </w:r>
+      <w:proofErr w:type="spellEnd"/>
       <w:r>
         <w:rPr>
           <w:rFonts w:ascii="inherit" w:eastAsia="Times New Roman" w:hAnsi="inherit" w:cs="Open Sans"/>
@@ -383,7 +406,33 @@
           <w:lang w:eastAsia="en-NG"/>
           <w14:ligatures w14:val="none"/>
         </w:rPr>
-        <w:t>, the sales rep </w:t>
+        <w:t xml:space="preserve">, the sales </w:t>
+      </w:r>
+      <w:proofErr w:type="gramStart"/>
+      <w:r>
+        <w:rPr>
+          <w:rFonts w:ascii="inherit" w:eastAsia="Times New Roman" w:hAnsi="inherit" w:cs="Open Sans"/>
+          <w:color w:val="525C65"/>
+          <w:kern w:val="0"/>
+          <w:sz w:val="24"/>
+          <w:szCs w:val="24"/>
+          <w:lang w:eastAsia="en-NG"/>
+          <w14:ligatures w14:val="none"/>
+        </w:rPr>
+        <w:t>rep</w:t>
+      </w:r>
+      <w:proofErr w:type="gramEnd"/>
+      <w:r>
+        <w:rPr>
+          <w:rFonts w:ascii="inherit" w:eastAsia="Times New Roman" w:hAnsi="inherit" w:cs="Open Sans"/>
+          <w:color w:val="525C65"/>
+          <w:kern w:val="0"/>
+          <w:sz w:val="24"/>
+          <w:szCs w:val="24"/>
+          <w:lang w:eastAsia="en-NG"/>
+          <w14:ligatures w14:val="none"/>
+        </w:rPr>
+        <w:t> </w:t>
       </w:r>
       <w:r>
         <w:rPr>
@@ -577,7 +626,33 @@
           <w:lang w:eastAsia="en-NG"/>
           <w14:ligatures w14:val="none"/>
         </w:rPr>
-        <w:t> they paid (total_amt_usd/total) for the order. Your final table should have 3 columns: </w:t>
+        <w:t> they paid (</w:t>
+      </w:r>
+      <w:proofErr w:type="spellStart"/>
+      <w:r>
+        <w:rPr>
+          <w:rFonts w:ascii="inherit" w:eastAsia="Times New Roman" w:hAnsi="inherit" w:cs="Open Sans"/>
+          <w:color w:val="525C65"/>
+          <w:kern w:val="0"/>
+          <w:sz w:val="24"/>
+          <w:szCs w:val="24"/>
+          <w:lang w:eastAsia="en-NG"/>
+          <w14:ligatures w14:val="none"/>
+        </w:rPr>
+        <w:t>total_amt_usd</w:t>
+      </w:r>
+      <w:proofErr w:type="spellEnd"/>
+      <w:r>
+        <w:rPr>
+          <w:rFonts w:ascii="inherit" w:eastAsia="Times New Roman" w:hAnsi="inherit" w:cs="Open Sans"/>
+          <w:color w:val="525C65"/>
+          <w:kern w:val="0"/>
+          <w:sz w:val="24"/>
+          <w:szCs w:val="24"/>
+          <w:lang w:eastAsia="en-NG"/>
+          <w14:ligatures w14:val="none"/>
+        </w:rPr>
+        <w:t>/total) for the order. Your final table should have 3 columns: </w:t>
       </w:r>
       <w:r>
         <w:rPr>
@@ -726,6 +801,8 @@
         </w:rPr>
         <w:t> for each </w:t>
       </w:r>
+      <w:proofErr w:type="spellStart"/>
+      <w:proofErr w:type="gramStart"/>
       <w:r>
         <w:rPr>
           <w:rStyle w:val="Strong"/>
@@ -733,8 +810,19 @@
           <w:color w:val="525C65"/>
           <w:bdr w:val="none" w:sz="0" w:space="0" w:color="auto" w:frame="1"/>
         </w:rPr>
-        <w:t>sales_rep</w:t>
-      </w:r>
+        <w:t>sales</w:t>
+      </w:r>
+      <w:proofErr w:type="gramEnd"/>
+      <w:r>
+        <w:rPr>
+          <w:rStyle w:val="Strong"/>
+          <w:rFonts w:ascii="inherit" w:hAnsi="inherit" w:cs="Open Sans"/>
+          <w:color w:val="525C65"/>
+          <w:bdr w:val="none" w:sz="0" w:space="0" w:color="auto" w:frame="1"/>
+        </w:rPr>
+        <w:t>_rep</w:t>
+      </w:r>
+      <w:proofErr w:type="spellEnd"/>
       <w:r>
         <w:rPr>
           <w:rFonts w:ascii="inherit" w:hAnsi="inherit" w:cs="Open Sans"/>
@@ -789,7 +877,23 @@
           <w:rFonts w:ascii="inherit" w:hAnsi="inherit" w:cs="Open Sans"/>
           <w:color w:val="525C65"/>
         </w:rPr>
-        <w:t>, the sales rep </w:t>
+        <w:t xml:space="preserve">, the sales </w:t>
+      </w:r>
+      <w:proofErr w:type="gramStart"/>
+      <w:r>
+        <w:rPr>
+          <w:rFonts w:ascii="inherit" w:hAnsi="inherit" w:cs="Open Sans"/>
+          <w:color w:val="525C65"/>
+        </w:rPr>
+        <w:t>rep</w:t>
+      </w:r>
+      <w:proofErr w:type="gramEnd"/>
+      <w:r>
+        <w:rPr>
+          <w:rFonts w:ascii="inherit" w:hAnsi="inherit" w:cs="Open Sans"/>
+          <w:color w:val="525C65"/>
+        </w:rPr>
+        <w:t> </w:t>
       </w:r>
       <w:r>
         <w:rPr>
@@ -862,6 +966,8 @@
         </w:rPr>
         <w:t> for each </w:t>
       </w:r>
+      <w:proofErr w:type="spellStart"/>
+      <w:proofErr w:type="gramStart"/>
       <w:r>
         <w:rPr>
           <w:rStyle w:val="Strong"/>
@@ -869,8 +975,19 @@
           <w:color w:val="525C65"/>
           <w:bdr w:val="none" w:sz="0" w:space="0" w:color="auto" w:frame="1"/>
         </w:rPr>
-        <w:t>sales_rep</w:t>
-      </w:r>
+        <w:t>sales</w:t>
+      </w:r>
+      <w:proofErr w:type="gramEnd"/>
+      <w:r>
+        <w:rPr>
+          <w:rStyle w:val="Strong"/>
+          <w:rFonts w:ascii="inherit" w:hAnsi="inherit" w:cs="Open Sans"/>
+          <w:color w:val="525C65"/>
+          <w:bdr w:val="none" w:sz="0" w:space="0" w:color="auto" w:frame="1"/>
+        </w:rPr>
+        <w:t>_rep</w:t>
+      </w:r>
+      <w:proofErr w:type="spellEnd"/>
       <w:r>
         <w:rPr>
           <w:rFonts w:ascii="inherit" w:hAnsi="inherit" w:cs="Open Sans"/>
@@ -942,7 +1059,23 @@
           <w:rFonts w:ascii="inherit" w:hAnsi="inherit" w:cs="Open Sans"/>
           <w:color w:val="525C65"/>
         </w:rPr>
-        <w:t>, the sales rep </w:t>
+        <w:t xml:space="preserve">, the sales </w:t>
+      </w:r>
+      <w:proofErr w:type="gramStart"/>
+      <w:r>
+        <w:rPr>
+          <w:rFonts w:ascii="inherit" w:hAnsi="inherit" w:cs="Open Sans"/>
+          <w:color w:val="525C65"/>
+        </w:rPr>
+        <w:t>rep</w:t>
+      </w:r>
+      <w:proofErr w:type="gramEnd"/>
+      <w:r>
+        <w:rPr>
+          <w:rFonts w:ascii="inherit" w:hAnsi="inherit" w:cs="Open Sans"/>
+          <w:color w:val="525C65"/>
+        </w:rPr>
+        <w:t> </w:t>
       </w:r>
       <w:r>
         <w:rPr>
@@ -1015,6 +1148,8 @@
         </w:rPr>
         <w:t> for each </w:t>
       </w:r>
+      <w:proofErr w:type="spellStart"/>
+      <w:proofErr w:type="gramStart"/>
       <w:r>
         <w:rPr>
           <w:rStyle w:val="Strong"/>
@@ -1022,8 +1157,19 @@
           <w:color w:val="525C65"/>
           <w:bdr w:val="none" w:sz="0" w:space="0" w:color="auto" w:frame="1"/>
         </w:rPr>
-        <w:t>sales_rep</w:t>
-      </w:r>
+        <w:t>sales</w:t>
+      </w:r>
+      <w:proofErr w:type="gramEnd"/>
+      <w:r>
+        <w:rPr>
+          <w:rStyle w:val="Strong"/>
+          <w:rFonts w:ascii="inherit" w:hAnsi="inherit" w:cs="Open Sans"/>
+          <w:color w:val="525C65"/>
+          <w:bdr w:val="none" w:sz="0" w:space="0" w:color="auto" w:frame="1"/>
+        </w:rPr>
+        <w:t>_rep</w:t>
+      </w:r>
+      <w:proofErr w:type="spellEnd"/>
       <w:r>
         <w:rPr>
           <w:rFonts w:ascii="inherit" w:hAnsi="inherit" w:cs="Open Sans"/>
@@ -1111,7 +1257,23 @@
           <w:rFonts w:ascii="inherit" w:hAnsi="inherit" w:cs="Open Sans"/>
           <w:color w:val="525C65"/>
         </w:rPr>
-        <w:t>, the sales rep </w:t>
+        <w:t xml:space="preserve">, the sales </w:t>
+      </w:r>
+      <w:proofErr w:type="gramStart"/>
+      <w:r>
+        <w:rPr>
+          <w:rFonts w:ascii="inherit" w:hAnsi="inherit" w:cs="Open Sans"/>
+          <w:color w:val="525C65"/>
+        </w:rPr>
+        <w:t>rep</w:t>
+      </w:r>
+      <w:proofErr w:type="gramEnd"/>
+      <w:r>
+        <w:rPr>
+          <w:rFonts w:ascii="inherit" w:hAnsi="inherit" w:cs="Open Sans"/>
+          <w:color w:val="525C65"/>
+        </w:rPr>
+        <w:t> </w:t>
       </w:r>
       <w:r>
         <w:rPr>
@@ -1230,7 +1392,23 @@
           <w:rFonts w:ascii="inherit" w:hAnsi="inherit" w:cs="Open Sans"/>
           <w:color w:val="525C65"/>
         </w:rPr>
-        <w:t> they paid (total_amt_usd/total) for the order. However, you should only provide the results if the </w:t>
+        <w:t> they paid (</w:t>
+      </w:r>
+      <w:proofErr w:type="spellStart"/>
+      <w:r>
+        <w:rPr>
+          <w:rFonts w:ascii="inherit" w:hAnsi="inherit" w:cs="Open Sans"/>
+          <w:color w:val="525C65"/>
+        </w:rPr>
+        <w:t>total_amt_usd</w:t>
+      </w:r>
+      <w:proofErr w:type="spellEnd"/>
+      <w:r>
+        <w:rPr>
+          <w:rFonts w:ascii="inherit" w:hAnsi="inherit" w:cs="Open Sans"/>
+          <w:color w:val="525C65"/>
+        </w:rPr>
+        <w:t>/total) for the order. However, you should only provide the results if the </w:t>
       </w:r>
       <w:r>
         <w:rPr>
@@ -1311,7 +1489,39 @@
           <w:rFonts w:ascii="inherit" w:hAnsi="inherit" w:cs="Open Sans"/>
           <w:color w:val="525C65"/>
         </w:rPr>
-        <w:t>. In order to avoid a division by zero error, adding .01 to the denominator here is helpful total_amt_usd/(total+0.01).</w:t>
+        <w:t xml:space="preserve">. </w:t>
+      </w:r>
+      <w:proofErr w:type="gramStart"/>
+      <w:r>
+        <w:rPr>
+          <w:rFonts w:ascii="inherit" w:hAnsi="inherit" w:cs="Open Sans"/>
+          <w:color w:val="525C65"/>
+        </w:rPr>
+        <w:t>In order to</w:t>
+      </w:r>
+      <w:proofErr w:type="gramEnd"/>
+      <w:r>
+        <w:rPr>
+          <w:rFonts w:ascii="inherit" w:hAnsi="inherit" w:cs="Open Sans"/>
+          <w:color w:val="525C65"/>
+        </w:rPr>
+        <w:t xml:space="preserve"> avoid a division by zero error, adding .01 to the denominator here is helpful </w:t>
+      </w:r>
+      <w:proofErr w:type="spellStart"/>
+      <w:r>
+        <w:rPr>
+          <w:rFonts w:ascii="inherit" w:hAnsi="inherit" w:cs="Open Sans"/>
+          <w:color w:val="525C65"/>
+        </w:rPr>
+        <w:t>total_amt_usd</w:t>
+      </w:r>
+      <w:proofErr w:type="spellEnd"/>
+      <w:r>
+        <w:rPr>
+          <w:rFonts w:ascii="inherit" w:hAnsi="inherit" w:cs="Open Sans"/>
+          <w:color w:val="525C65"/>
+        </w:rPr>
+        <w:t>/(total+0.01).</w:t>
       </w:r>
     </w:p>
     <w:p>
@@ -1398,7 +1608,23 @@
           <w:rFonts w:ascii="inherit" w:hAnsi="inherit" w:cs="Open Sans"/>
           <w:color w:val="525C65"/>
         </w:rPr>
-        <w:t> they paid (total_amt_usd/total) for the order. However, you should only provide the results if the </w:t>
+        <w:t> they paid (</w:t>
+      </w:r>
+      <w:proofErr w:type="spellStart"/>
+      <w:r>
+        <w:rPr>
+          <w:rFonts w:ascii="inherit" w:hAnsi="inherit" w:cs="Open Sans"/>
+          <w:color w:val="525C65"/>
+        </w:rPr>
+        <w:t>total_amt_usd</w:t>
+      </w:r>
+      <w:proofErr w:type="spellEnd"/>
+      <w:r>
+        <w:rPr>
+          <w:rFonts w:ascii="inherit" w:hAnsi="inherit" w:cs="Open Sans"/>
+          <w:color w:val="525C65"/>
+        </w:rPr>
+        <w:t>/total) for the order. However, you should only provide the results if the </w:t>
       </w:r>
       <w:r>
         <w:rPr>
@@ -1528,7 +1754,39 @@
           <w:rFonts w:ascii="inherit" w:hAnsi="inherit" w:cs="Open Sans"/>
           <w:color w:val="525C65"/>
         </w:rPr>
-        <w:t> first. In order to avoid a division by zero error, adding .01 to the denominator here is helpful (total_amt_usd/(total+0.01).</w:t>
+        <w:t xml:space="preserve"> first. </w:t>
+      </w:r>
+      <w:proofErr w:type="gramStart"/>
+      <w:r>
+        <w:rPr>
+          <w:rFonts w:ascii="inherit" w:hAnsi="inherit" w:cs="Open Sans"/>
+          <w:color w:val="525C65"/>
+        </w:rPr>
+        <w:t>In order to</w:t>
+      </w:r>
+      <w:proofErr w:type="gramEnd"/>
+      <w:r>
+        <w:rPr>
+          <w:rFonts w:ascii="inherit" w:hAnsi="inherit" w:cs="Open Sans"/>
+          <w:color w:val="525C65"/>
+        </w:rPr>
+        <w:t xml:space="preserve"> avoid a division by zero error, adding .01 to the denominator here is helpful (</w:t>
+      </w:r>
+      <w:proofErr w:type="spellStart"/>
+      <w:r>
+        <w:rPr>
+          <w:rFonts w:ascii="inherit" w:hAnsi="inherit" w:cs="Open Sans"/>
+          <w:color w:val="525C65"/>
+        </w:rPr>
+        <w:t>total_amt_usd</w:t>
+      </w:r>
+      <w:proofErr w:type="spellEnd"/>
+      <w:r>
+        <w:rPr>
+          <w:rFonts w:ascii="inherit" w:hAnsi="inherit" w:cs="Open Sans"/>
+          <w:color w:val="525C65"/>
+        </w:rPr>
+        <w:t>/(total+0.01).</w:t>
       </w:r>
     </w:p>
     <w:p>
@@ -1691,6 +1949,7 @@
         </w:rPr>
         <w:t>. Your final table should have 4 columns: </w:t>
       </w:r>
+      <w:proofErr w:type="spellStart"/>
       <w:r>
         <w:rPr>
           <w:rStyle w:val="Strong"/>
@@ -1700,6 +1959,7 @@
         </w:rPr>
         <w:t>occurred_at</w:t>
       </w:r>
+      <w:proofErr w:type="spellEnd"/>
       <w:r>
         <w:rPr>
           <w:rFonts w:ascii="inherit" w:hAnsi="inherit" w:cs="Open Sans"/>
@@ -1746,8 +2006,19 @@
           <w:color w:val="525C65"/>
           <w:bdr w:val="none" w:sz="0" w:space="0" w:color="auto" w:frame="1"/>
         </w:rPr>
-        <w:t>order total_amt_usd</w:t>
-      </w:r>
+        <w:t xml:space="preserve">order </w:t>
+      </w:r>
+      <w:proofErr w:type="spellStart"/>
+      <w:r>
+        <w:rPr>
+          <w:rStyle w:val="Strong"/>
+          <w:rFonts w:ascii="inherit" w:hAnsi="inherit" w:cs="Open Sans"/>
+          <w:color w:val="525C65"/>
+          <w:bdr w:val="none" w:sz="0" w:space="0" w:color="auto" w:frame="1"/>
+        </w:rPr>
+        <w:t>total_amt_usd</w:t>
+      </w:r>
+      <w:proofErr w:type="spellEnd"/>
       <w:r>
         <w:rPr>
           <w:rFonts w:ascii="inherit" w:hAnsi="inherit" w:cs="Open Sans"/>
@@ -1828,6 +2099,7 @@
         </w:rPr>
         <w:t>Find the total amount of </w:t>
       </w:r>
+      <w:proofErr w:type="spellStart"/>
       <w:r>
         <w:rPr>
           <w:rFonts w:ascii="inherit" w:eastAsia="Times New Roman" w:hAnsi="inherit" w:cs="Open Sans"/>
@@ -1843,6 +2115,7 @@
         </w:rPr>
         <w:t>poster_qty</w:t>
       </w:r>
+      <w:proofErr w:type="spellEnd"/>
       <w:r>
         <w:rPr>
           <w:rFonts w:ascii="inherit" w:eastAsia="Times New Roman" w:hAnsi="inherit" w:cs="Open Sans"/>
@@ -1914,6 +2187,7 @@
         </w:rPr>
         <w:t>Find the total amount of </w:t>
       </w:r>
+      <w:proofErr w:type="spellStart"/>
       <w:r>
         <w:rPr>
           <w:rFonts w:ascii="inherit" w:eastAsia="Times New Roman" w:hAnsi="inherit" w:cs="Open Sans"/>
@@ -1929,6 +2203,7 @@
         </w:rPr>
         <w:t>standard_qty</w:t>
       </w:r>
+      <w:proofErr w:type="spellEnd"/>
       <w:r>
         <w:rPr>
           <w:rFonts w:ascii="inherit" w:eastAsia="Times New Roman" w:hAnsi="inherit" w:cs="Open Sans"/>
@@ -2000,6 +2275,7 @@
         </w:rPr>
         <w:t>Find the total dollar amount of sales using the </w:t>
       </w:r>
+      <w:proofErr w:type="spellStart"/>
       <w:r>
         <w:rPr>
           <w:rFonts w:ascii="inherit" w:eastAsia="Times New Roman" w:hAnsi="inherit" w:cs="Open Sans"/>
@@ -2015,6 +2291,7 @@
         </w:rPr>
         <w:t>total_amt_usd</w:t>
       </w:r>
+      <w:proofErr w:type="spellEnd"/>
       <w:r>
         <w:rPr>
           <w:rFonts w:ascii="inherit" w:eastAsia="Times New Roman" w:hAnsi="inherit" w:cs="Open Sans"/>
@@ -2086,6 +2363,7 @@
         </w:rPr>
         <w:t>Find the total amount spent on </w:t>
       </w:r>
+      <w:proofErr w:type="spellStart"/>
       <w:r>
         <w:rPr>
           <w:rFonts w:ascii="inherit" w:eastAsia="Times New Roman" w:hAnsi="inherit" w:cs="Open Sans"/>
@@ -2101,6 +2379,7 @@
         </w:rPr>
         <w:t>standard_amt_usd</w:t>
       </w:r>
+      <w:proofErr w:type="spellEnd"/>
       <w:r>
         <w:rPr>
           <w:rFonts w:ascii="inherit" w:eastAsia="Times New Roman" w:hAnsi="inherit" w:cs="Open Sans"/>
@@ -2113,6 +2392,7 @@
         </w:rPr>
         <w:t> and </w:t>
       </w:r>
+      <w:proofErr w:type="spellStart"/>
       <w:r>
         <w:rPr>
           <w:rFonts w:ascii="inherit" w:eastAsia="Times New Roman" w:hAnsi="inherit" w:cs="Open Sans"/>
@@ -2128,6 +2408,7 @@
         </w:rPr>
         <w:t>gloss_amt_usd</w:t>
       </w:r>
+      <w:proofErr w:type="spellEnd"/>
       <w:r>
         <w:rPr>
           <w:rFonts w:ascii="inherit" w:eastAsia="Times New Roman" w:hAnsi="inherit" w:cs="Open Sans"/>
@@ -2172,6 +2453,7 @@
         </w:rPr>
         <w:t>Find the </w:t>
       </w:r>
+      <w:proofErr w:type="spellStart"/>
       <w:r>
         <w:rPr>
           <w:rFonts w:ascii="inherit" w:eastAsia="Times New Roman" w:hAnsi="inherit" w:cs="Open Sans"/>
@@ -2187,6 +2469,7 @@
         </w:rPr>
         <w:t>standard_amt_usd</w:t>
       </w:r>
+      <w:proofErr w:type="spellEnd"/>
       <w:r>
         <w:rPr>
           <w:rFonts w:ascii="inherit" w:eastAsia="Times New Roman" w:hAnsi="inherit" w:cs="Open Sans"/>
@@ -2199,6 +2482,7 @@
         </w:rPr>
         <w:t> per unit of </w:t>
       </w:r>
+      <w:proofErr w:type="spellStart"/>
       <w:r>
         <w:rPr>
           <w:rFonts w:ascii="inherit" w:eastAsia="Times New Roman" w:hAnsi="inherit" w:cs="Open Sans"/>
@@ -2214,6 +2498,7 @@
         </w:rPr>
         <w:t>standard_qty</w:t>
       </w:r>
+      <w:proofErr w:type="spellEnd"/>
       <w:r>
         <w:rPr>
           <w:rFonts w:ascii="inherit" w:eastAsia="Times New Roman" w:hAnsi="inherit" w:cs="Open Sans"/>
@@ -2307,6 +2592,7 @@
         </w:rPr>
         <w:t>When did the most recent (latest) </w:t>
       </w:r>
+      <w:proofErr w:type="spellStart"/>
       <w:r>
         <w:rPr>
           <w:rStyle w:val="Strong"/>
@@ -2316,6 +2602,7 @@
         </w:rPr>
         <w:t>web_event</w:t>
       </w:r>
+      <w:proofErr w:type="spellEnd"/>
       <w:r>
         <w:rPr>
           <w:rFonts w:ascii="inherit" w:hAnsi="inherit" w:cs="Open Sans"/>
@@ -2482,6 +2769,7 @@
         </w:rPr>
         <w:t>Find the total sales in </w:t>
       </w:r>
+      <w:proofErr w:type="spellStart"/>
       <w:r>
         <w:rPr>
           <w:rFonts w:ascii="inherit" w:hAnsi="inherit" w:cs="Open Sans"/>
@@ -2492,6 +2780,7 @@
         </w:rPr>
         <w:t>usd</w:t>
       </w:r>
+      <w:proofErr w:type="spellEnd"/>
       <w:r>
         <w:rPr>
           <w:rFonts w:ascii="inherit" w:hAnsi="inherit" w:cs="Open Sans"/>
@@ -2499,6 +2788,7 @@
         </w:rPr>
         <w:t> for each account. You should include two columns - the total sales for each company's orders in </w:t>
       </w:r>
+      <w:proofErr w:type="spellStart"/>
       <w:r>
         <w:rPr>
           <w:rFonts w:ascii="inherit" w:hAnsi="inherit" w:cs="Open Sans"/>
@@ -2509,6 +2799,7 @@
         </w:rPr>
         <w:t>usd</w:t>
       </w:r>
+      <w:proofErr w:type="spellEnd"/>
       <w:r>
         <w:rPr>
           <w:rFonts w:ascii="inherit" w:hAnsi="inherit" w:cs="Open Sans"/>
@@ -2573,6 +2864,7 @@
         </w:rPr>
         <w:t> did the most recent (latest) </w:t>
       </w:r>
+      <w:proofErr w:type="spellStart"/>
       <w:r>
         <w:rPr>
           <w:rFonts w:ascii="inherit" w:hAnsi="inherit" w:cs="Open Sans"/>
@@ -2583,6 +2875,7 @@
         </w:rPr>
         <w:t>web_event</w:t>
       </w:r>
+      <w:proofErr w:type="spellEnd"/>
       <w:r>
         <w:rPr>
           <w:rFonts w:ascii="inherit" w:hAnsi="inherit" w:cs="Open Sans"/>
@@ -2607,6 +2900,7 @@
         </w:rPr>
         <w:t> was associated with this </w:t>
       </w:r>
+      <w:proofErr w:type="spellStart"/>
       <w:r>
         <w:rPr>
           <w:rFonts w:ascii="inherit" w:hAnsi="inherit" w:cs="Open Sans"/>
@@ -2617,6 +2911,7 @@
         </w:rPr>
         <w:t>web_event</w:t>
       </w:r>
+      <w:proofErr w:type="spellEnd"/>
       <w:r>
         <w:rPr>
           <w:rFonts w:ascii="inherit" w:hAnsi="inherit" w:cs="Open Sans"/>
@@ -2715,6 +3010,7 @@
         </w:rPr>
         <w:t> from the </w:t>
       </w:r>
+      <w:proofErr w:type="spellStart"/>
       <w:r>
         <w:rPr>
           <w:rFonts w:ascii="inherit" w:hAnsi="inherit" w:cs="Open Sans"/>
@@ -2725,12 +3021,29 @@
         </w:rPr>
         <w:t>web_events</w:t>
       </w:r>
-      <w:r>
-        <w:rPr>
-          <w:rFonts w:ascii="inherit" w:hAnsi="inherit" w:cs="Open Sans"/>
-          <w:color w:val="525C65"/>
-        </w:rPr>
-        <w:t> was used. Your final table should have two columns - the </w:t>
+      <w:proofErr w:type="spellEnd"/>
+      <w:r>
+        <w:rPr>
+          <w:rFonts w:ascii="inherit" w:hAnsi="inherit" w:cs="Open Sans"/>
+          <w:color w:val="525C65"/>
+        </w:rPr>
+        <w:t> </w:t>
+      </w:r>
+      <w:proofErr w:type="gramStart"/>
+      <w:r>
+        <w:rPr>
+          <w:rFonts w:ascii="inherit" w:hAnsi="inherit" w:cs="Open Sans"/>
+          <w:color w:val="525C65"/>
+        </w:rPr>
+        <w:t>was</w:t>
+      </w:r>
+      <w:proofErr w:type="gramEnd"/>
+      <w:r>
+        <w:rPr>
+          <w:rFonts w:ascii="inherit" w:hAnsi="inherit" w:cs="Open Sans"/>
+          <w:color w:val="525C65"/>
+        </w:rPr>
+        <w:t xml:space="preserve"> used. Your final table should have two columns - the </w:t>
       </w:r>
       <w:r>
         <w:rPr>
@@ -2789,6 +3102,7 @@
         </w:rPr>
         <w:t> associated with the earliest </w:t>
       </w:r>
+      <w:proofErr w:type="spellStart"/>
       <w:r>
         <w:rPr>
           <w:rFonts w:ascii="inherit" w:hAnsi="inherit" w:cs="Open Sans"/>
@@ -2799,6 +3113,7 @@
         </w:rPr>
         <w:t>web_event</w:t>
       </w:r>
+      <w:proofErr w:type="spellEnd"/>
       <w:r>
         <w:rPr>
           <w:rFonts w:ascii="inherit" w:hAnsi="inherit" w:cs="Open Sans"/>
@@ -2854,8 +3169,20 @@
           <w:color w:val="525C65"/>
           <w:bdr w:val="none" w:sz="0" w:space="0" w:color="auto" w:frame="1"/>
         </w:rPr>
-        <w:t>total usd</w:t>
-      </w:r>
+        <w:t xml:space="preserve">total </w:t>
+      </w:r>
+      <w:proofErr w:type="spellStart"/>
+      <w:r>
+        <w:rPr>
+          <w:rFonts w:ascii="inherit" w:hAnsi="inherit" w:cs="Open Sans"/>
+          <w:b/>
+          <w:bCs/>
+          <w:color w:val="525C65"/>
+          <w:bdr w:val="none" w:sz="0" w:space="0" w:color="auto" w:frame="1"/>
+        </w:rPr>
+        <w:t>usd</w:t>
+      </w:r>
+      <w:proofErr w:type="spellEnd"/>
       <w:r>
         <w:rPr>
           <w:rFonts w:ascii="inherit" w:hAnsi="inherit" w:cs="Open Sans"/>
@@ -2888,8 +3215,20 @@
           <w:color w:val="525C65"/>
           <w:bdr w:val="none" w:sz="0" w:space="0" w:color="auto" w:frame="1"/>
         </w:rPr>
-        <w:t>total usd</w:t>
-      </w:r>
+        <w:t xml:space="preserve">total </w:t>
+      </w:r>
+      <w:proofErr w:type="spellStart"/>
+      <w:r>
+        <w:rPr>
+          <w:rFonts w:ascii="inherit" w:hAnsi="inherit" w:cs="Open Sans"/>
+          <w:b/>
+          <w:bCs/>
+          <w:color w:val="525C65"/>
+          <w:bdr w:val="none" w:sz="0" w:space="0" w:color="auto" w:frame="1"/>
+        </w:rPr>
+        <w:t>usd</w:t>
+      </w:r>
+      <w:proofErr w:type="spellEnd"/>
       <w:r>
         <w:rPr>
           <w:rFonts w:ascii="inherit" w:hAnsi="inherit" w:cs="Open Sans"/>
@@ -2954,6 +3293,7 @@
         </w:rPr>
         <w:t> and the number of </w:t>
       </w:r>
+      <w:proofErr w:type="spellStart"/>
       <w:r>
         <w:rPr>
           <w:rFonts w:ascii="inherit" w:hAnsi="inherit" w:cs="Open Sans"/>
@@ -2964,6 +3304,7 @@
         </w:rPr>
         <w:t>sales_reps</w:t>
       </w:r>
+      <w:proofErr w:type="spellEnd"/>
       <w:r>
         <w:rPr>
           <w:rFonts w:ascii="inherit" w:hAnsi="inherit" w:cs="Open Sans"/>
@@ -3091,6 +3432,7 @@
         </w:rPr>
         <w:t> was used in the </w:t>
       </w:r>
+      <w:proofErr w:type="spellStart"/>
       <w:r>
         <w:rPr>
           <w:rFonts w:ascii="inherit" w:hAnsi="inherit" w:cs="Open Sans"/>
@@ -3101,6 +3443,7 @@
         </w:rPr>
         <w:t>web_events</w:t>
       </w:r>
+      <w:proofErr w:type="spellEnd"/>
       <w:r>
         <w:rPr>
           <w:rFonts w:ascii="inherit" w:hAnsi="inherit" w:cs="Open Sans"/>
@@ -3207,6 +3550,7 @@
         </w:rPr>
         <w:t> was used in the </w:t>
       </w:r>
+      <w:proofErr w:type="spellStart"/>
       <w:r>
         <w:rPr>
           <w:rFonts w:ascii="inherit" w:hAnsi="inherit" w:cs="Open Sans"/>
@@ -3217,6 +3561,7 @@
         </w:rPr>
         <w:t>web_events</w:t>
       </w:r>
+      <w:proofErr w:type="spellEnd"/>
       <w:r>
         <w:rPr>
           <w:rFonts w:ascii="inherit" w:hAnsi="inherit" w:cs="Open Sans"/>
@@ -3477,7 +3822,23 @@
           <w:rFonts w:ascii="inherit" w:hAnsi="inherit" w:cs="Open Sans"/>
           <w:color w:val="525C65"/>
         </w:rPr>
-        <w:t>Which accounts spent more than 30,000 usd total across all orders?</w:t>
+        <w:t xml:space="preserve">Which accounts spent more than 30,000 </w:t>
+      </w:r>
+      <w:proofErr w:type="spellStart"/>
+      <w:r>
+        <w:rPr>
+          <w:rFonts w:ascii="inherit" w:hAnsi="inherit" w:cs="Open Sans"/>
+          <w:color w:val="525C65"/>
+        </w:rPr>
+        <w:t>usd</w:t>
+      </w:r>
+      <w:proofErr w:type="spellEnd"/>
+      <w:r>
+        <w:rPr>
+          <w:rFonts w:ascii="inherit" w:hAnsi="inherit" w:cs="Open Sans"/>
+          <w:color w:val="525C65"/>
+        </w:rPr>
+        <w:t xml:space="preserve"> total across all orders?</w:t>
       </w:r>
     </w:p>
     <w:p>
@@ -3500,7 +3861,23 @@
           <w:rFonts w:ascii="inherit" w:hAnsi="inherit" w:cs="Open Sans"/>
           <w:color w:val="525C65"/>
         </w:rPr>
-        <w:t>Which accounts spent less than 1,000 usd total across all orders?</w:t>
+        <w:t xml:space="preserve">Which accounts spent less than 1,000 </w:t>
+      </w:r>
+      <w:proofErr w:type="spellStart"/>
+      <w:r>
+        <w:rPr>
+          <w:rFonts w:ascii="inherit" w:hAnsi="inherit" w:cs="Open Sans"/>
+          <w:color w:val="525C65"/>
+        </w:rPr>
+        <w:t>usd</w:t>
+      </w:r>
+      <w:proofErr w:type="spellEnd"/>
+      <w:r>
+        <w:rPr>
+          <w:rFonts w:ascii="inherit" w:hAnsi="inherit" w:cs="Open Sans"/>
+          <w:color w:val="525C65"/>
+        </w:rPr>
+        <w:t xml:space="preserve"> total across all orders?</w:t>
       </w:r>
     </w:p>
     <w:p>
@@ -3571,6 +3948,7 @@
         </w:rPr>
         <w:t>Which accounts used </w:t>
       </w:r>
+      <w:proofErr w:type="spellStart"/>
       <w:r>
         <w:rPr>
           <w:rStyle w:val="HTMLCode"/>
@@ -3581,6 +3959,7 @@
         </w:rPr>
         <w:t>facebook</w:t>
       </w:r>
+      <w:proofErr w:type="spellEnd"/>
       <w:r>
         <w:rPr>
           <w:rFonts w:ascii="inherit" w:hAnsi="inherit" w:cs="Open Sans"/>
@@ -3627,6 +4006,7 @@
         </w:rPr>
         <w:t>Which account used </w:t>
       </w:r>
+      <w:proofErr w:type="spellStart"/>
       <w:r>
         <w:rPr>
           <w:rStyle w:val="HTMLCode"/>
@@ -3637,6 +4017,7 @@
         </w:rPr>
         <w:t>facebook</w:t>
       </w:r>
+      <w:proofErr w:type="spellEnd"/>
       <w:r>
         <w:rPr>
           <w:rFonts w:ascii="inherit" w:hAnsi="inherit" w:cs="Open Sans"/>
@@ -4022,7 +4403,23 @@
           <w:rFonts w:ascii="inherit" w:hAnsi="inherit" w:cs="Open Sans"/>
           <w:color w:val="525C65"/>
         </w:rPr>
-        <w:t> usd. The second level is between </w:t>
+        <w:t> </w:t>
+      </w:r>
+      <w:proofErr w:type="spellStart"/>
+      <w:r>
+        <w:rPr>
+          <w:rFonts w:ascii="inherit" w:hAnsi="inherit" w:cs="Open Sans"/>
+          <w:color w:val="525C65"/>
+        </w:rPr>
+        <w:t>usd</w:t>
+      </w:r>
+      <w:proofErr w:type="spellEnd"/>
+      <w:r>
+        <w:rPr>
+          <w:rFonts w:ascii="inherit" w:hAnsi="inherit" w:cs="Open Sans"/>
+          <w:color w:val="525C65"/>
+        </w:rPr>
+        <w:t>. The second level is between </w:t>
       </w:r>
       <w:r>
         <w:rPr>
@@ -4040,7 +4437,23 @@
           <w:rFonts w:ascii="inherit" w:hAnsi="inherit" w:cs="Open Sans"/>
           <w:color w:val="525C65"/>
         </w:rPr>
-        <w:t> usd. The lowest level is anyone </w:t>
+        <w:t> </w:t>
+      </w:r>
+      <w:proofErr w:type="spellStart"/>
+      <w:r>
+        <w:rPr>
+          <w:rFonts w:ascii="inherit" w:hAnsi="inherit" w:cs="Open Sans"/>
+          <w:color w:val="525C65"/>
+        </w:rPr>
+        <w:t>usd</w:t>
+      </w:r>
+      <w:proofErr w:type="spellEnd"/>
+      <w:r>
+        <w:rPr>
+          <w:rFonts w:ascii="inherit" w:hAnsi="inherit" w:cs="Open Sans"/>
+          <w:color w:val="525C65"/>
+        </w:rPr>
+        <w:t>. The lowest level is anyone </w:t>
       </w:r>
       <w:r>
         <w:rPr>
@@ -4058,7 +4471,23 @@
           <w:rFonts w:ascii="inherit" w:hAnsi="inherit" w:cs="Open Sans"/>
           <w:color w:val="525C65"/>
         </w:rPr>
-        <w:t> usd. Provide a table that includes the </w:t>
+        <w:t> </w:t>
+      </w:r>
+      <w:proofErr w:type="spellStart"/>
+      <w:r>
+        <w:rPr>
+          <w:rFonts w:ascii="inherit" w:hAnsi="inherit" w:cs="Open Sans"/>
+          <w:color w:val="525C65"/>
+        </w:rPr>
+        <w:t>usd</w:t>
+      </w:r>
+      <w:proofErr w:type="spellEnd"/>
+      <w:r>
+        <w:rPr>
+          <w:rFonts w:ascii="inherit" w:hAnsi="inherit" w:cs="Open Sans"/>
+          <w:color w:val="525C65"/>
+        </w:rPr>
+        <w:t>. Provide a table that includes the </w:t>
       </w:r>
       <w:r>
         <w:rPr>
@@ -4270,7 +4699,29 @@
           <w:color w:val="525C65"/>
           <w:bdr w:val="none" w:sz="0" w:space="0" w:color="auto" w:frame="1"/>
         </w:rPr>
-        <w:t>sales rep name</w:t>
+        <w:t xml:space="preserve">sales </w:t>
+      </w:r>
+      <w:proofErr w:type="gramStart"/>
+      <w:r>
+        <w:rPr>
+          <w:rFonts w:ascii="inherit" w:hAnsi="inherit" w:cs="Open Sans"/>
+          <w:b/>
+          <w:bCs/>
+          <w:color w:val="525C65"/>
+          <w:bdr w:val="none" w:sz="0" w:space="0" w:color="auto" w:frame="1"/>
+        </w:rPr>
+        <w:t>rep</w:t>
+      </w:r>
+      <w:proofErr w:type="gramEnd"/>
+      <w:r>
+        <w:rPr>
+          <w:rFonts w:ascii="inherit" w:hAnsi="inherit" w:cs="Open Sans"/>
+          <w:b/>
+          <w:bCs/>
+          <w:color w:val="525C65"/>
+          <w:bdr w:val="none" w:sz="0" w:space="0" w:color="auto" w:frame="1"/>
+        </w:rPr>
+        <w:t xml:space="preserve"> name</w:t>
       </w:r>
       <w:r>
         <w:rPr>
@@ -4452,7 +4903,29 @@
           <w:color w:val="525C65"/>
           <w:bdr w:val="none" w:sz="0" w:space="0" w:color="auto" w:frame="1"/>
         </w:rPr>
-        <w:t>sales rep name</w:t>
+        <w:t xml:space="preserve">sales </w:t>
+      </w:r>
+      <w:proofErr w:type="gramStart"/>
+      <w:r>
+        <w:rPr>
+          <w:rFonts w:ascii="inherit" w:hAnsi="inherit" w:cs="Open Sans"/>
+          <w:b/>
+          <w:bCs/>
+          <w:color w:val="525C65"/>
+          <w:bdr w:val="none" w:sz="0" w:space="0" w:color="auto" w:frame="1"/>
+        </w:rPr>
+        <w:t>rep</w:t>
+      </w:r>
+      <w:proofErr w:type="gramEnd"/>
+      <w:r>
+        <w:rPr>
+          <w:rFonts w:ascii="inherit" w:hAnsi="inherit" w:cs="Open Sans"/>
+          <w:b/>
+          <w:bCs/>
+          <w:color w:val="525C65"/>
+          <w:bdr w:val="none" w:sz="0" w:space="0" w:color="auto" w:frame="1"/>
+        </w:rPr>
+        <w:t xml:space="preserve"> name</w:t>
       </w:r>
       <w:r>
         <w:rPr>
@@ -4513,8 +4986,17 @@
           <w:rFonts w:ascii="inherit" w:hAnsi="inherit" w:cs="Open Sans"/>
           <w:color w:val="525C65"/>
         </w:rPr>
-        <w:t> depending on these criteria. Place the top salespeople based on the dollar amount of sales first in your final table. You might see a few upset salespeople by this criteria</w:t>
-      </w:r>
+        <w:t xml:space="preserve"> depending on these criteria. Place the top salespeople based on the dollar amount of sales first in your final table. You might see a few upset salespeople by </w:t>
+      </w:r>
+      <w:proofErr w:type="gramStart"/>
+      <w:r>
+        <w:rPr>
+          <w:rFonts w:ascii="inherit" w:hAnsi="inherit" w:cs="Open Sans"/>
+          <w:color w:val="525C65"/>
+        </w:rPr>
+        <w:t>this criteria</w:t>
+      </w:r>
+      <w:proofErr w:type="gramEnd"/>
       <w:r>
         <w:rPr>
           <w:rFonts w:ascii="inherit" w:hAnsi="inherit" w:cs="Open Sans"/>
@@ -4601,6 +5083,7 @@
         </w:rPr>
         <w:t> of the </w:t>
       </w:r>
+      <w:proofErr w:type="spellStart"/>
       <w:r>
         <w:rPr>
           <w:rFonts w:ascii="inherit" w:hAnsi="inherit" w:cs="Open Sans"/>
@@ -4611,6 +5094,7 @@
         </w:rPr>
         <w:t>sales_rep</w:t>
       </w:r>
+      <w:proofErr w:type="spellEnd"/>
       <w:r>
         <w:rPr>
           <w:rFonts w:ascii="inherit" w:hAnsi="inherit" w:cs="Open Sans"/>
@@ -4635,6 +5119,7 @@
         </w:rPr>
         <w:t> with the largest amount of </w:t>
       </w:r>
+      <w:proofErr w:type="spellStart"/>
       <w:r>
         <w:rPr>
           <w:rFonts w:ascii="inherit" w:hAnsi="inherit" w:cs="Open Sans"/>
@@ -4645,6 +5130,7 @@
         </w:rPr>
         <w:t>total_amt_usd</w:t>
       </w:r>
+      <w:proofErr w:type="spellEnd"/>
       <w:r>
         <w:rPr>
           <w:rFonts w:ascii="inherit" w:hAnsi="inherit" w:cs="Open Sans"/>
@@ -4675,6 +5161,7 @@
         </w:rPr>
         <w:t>For the region with the largest (sum) of sales </w:t>
       </w:r>
+      <w:proofErr w:type="spellStart"/>
       <w:r>
         <w:rPr>
           <w:rFonts w:ascii="inherit" w:hAnsi="inherit" w:cs="Open Sans"/>
@@ -4685,6 +5172,7 @@
         </w:rPr>
         <w:t>total_amt_usd</w:t>
       </w:r>
+      <w:proofErr w:type="spellEnd"/>
       <w:r>
         <w:rPr>
           <w:rFonts w:ascii="inherit" w:hAnsi="inherit" w:cs="Open Sans"/>
@@ -4776,6 +5264,7 @@
         </w:rPr>
         <w:t> which has bought the most </w:t>
       </w:r>
+      <w:proofErr w:type="spellStart"/>
       <w:r>
         <w:rPr>
           <w:rFonts w:ascii="inherit" w:hAnsi="inherit" w:cs="Open Sans"/>
@@ -4786,6 +5275,7 @@
         </w:rPr>
         <w:t>standard_qty</w:t>
       </w:r>
+      <w:proofErr w:type="spellEnd"/>
       <w:r>
         <w:rPr>
           <w:rFonts w:ascii="inherit" w:hAnsi="inherit" w:cs="Open Sans"/>
@@ -4816,6 +5306,7 @@
         </w:rPr>
         <w:t>For the customer that spent the most (in total over their lifetime as a customer) </w:t>
       </w:r>
+      <w:proofErr w:type="spellStart"/>
       <w:r>
         <w:rPr>
           <w:rFonts w:ascii="inherit" w:hAnsi="inherit" w:cs="Open Sans"/>
@@ -4826,6 +5317,7 @@
         </w:rPr>
         <w:t>total_amt_usd</w:t>
       </w:r>
+      <w:proofErr w:type="spellEnd"/>
       <w:r>
         <w:rPr>
           <w:rFonts w:ascii="inherit" w:hAnsi="inherit" w:cs="Open Sans"/>
@@ -4833,6 +5325,7 @@
         </w:rPr>
         <w:t>, how many </w:t>
       </w:r>
+      <w:proofErr w:type="spellStart"/>
       <w:r>
         <w:rPr>
           <w:rFonts w:ascii="inherit" w:hAnsi="inherit" w:cs="Open Sans"/>
@@ -4843,6 +5336,7 @@
         </w:rPr>
         <w:t>web_events</w:t>
       </w:r>
+      <w:proofErr w:type="spellEnd"/>
       <w:r>
         <w:rPr>
           <w:rFonts w:ascii="inherit" w:hAnsi="inherit" w:cs="Open Sans"/>
@@ -4873,6 +5367,7 @@
         </w:rPr>
         <w:t>What is the lifetime average amount spent in terms of </w:t>
       </w:r>
+      <w:proofErr w:type="spellStart"/>
       <w:r>
         <w:rPr>
           <w:rFonts w:ascii="inherit" w:hAnsi="inherit" w:cs="Open Sans"/>
@@ -4883,6 +5378,7 @@
         </w:rPr>
         <w:t>total_amt_usd</w:t>
       </w:r>
+      <w:proofErr w:type="spellEnd"/>
       <w:r>
         <w:rPr>
           <w:rFonts w:ascii="inherit" w:hAnsi="inherit" w:cs="Open Sans"/>
@@ -4930,6 +5426,7 @@
         </w:rPr>
         <w:t>What is the lifetime average amount spent in terms of </w:t>
       </w:r>
+      <w:proofErr w:type="spellStart"/>
       <w:r>
         <w:rPr>
           <w:rFonts w:ascii="inherit" w:hAnsi="inherit" w:cs="Open Sans"/>
@@ -4940,6 +5437,7 @@
         </w:rPr>
         <w:t>total_amt_usd</w:t>
       </w:r>
+      <w:proofErr w:type="spellEnd"/>
       <w:r>
         <w:rPr>
           <w:rFonts w:ascii="inherit" w:hAnsi="inherit" w:cs="Open Sans"/>
@@ -4987,6 +5485,7 @@
         </w:rPr>
         <w:t> of the </w:t>
       </w:r>
+      <w:proofErr w:type="spellStart"/>
       <w:r>
         <w:rPr>
           <w:rFonts w:ascii="inherit" w:hAnsi="inherit" w:cs="Open Sans"/>
@@ -4997,6 +5496,7 @@
         </w:rPr>
         <w:t>sales_rep</w:t>
       </w:r>
+      <w:proofErr w:type="spellEnd"/>
       <w:r>
         <w:rPr>
           <w:rFonts w:ascii="inherit" w:hAnsi="inherit" w:cs="Open Sans"/>
@@ -5021,6 +5521,7 @@
         </w:rPr>
         <w:t> with the largest amount of </w:t>
       </w:r>
+      <w:proofErr w:type="spellStart"/>
       <w:r>
         <w:rPr>
           <w:rFonts w:ascii="inherit" w:hAnsi="inherit" w:cs="Open Sans"/>
@@ -5031,6 +5532,7 @@
         </w:rPr>
         <w:t>total_amt_usd</w:t>
       </w:r>
+      <w:proofErr w:type="spellEnd"/>
       <w:r>
         <w:rPr>
           <w:rFonts w:ascii="inherit" w:hAnsi="inherit" w:cs="Open Sans"/>
@@ -5061,6 +5563,7 @@
         </w:rPr>
         <w:t>For the region with the largest sales </w:t>
       </w:r>
+      <w:proofErr w:type="spellStart"/>
       <w:r>
         <w:rPr>
           <w:rFonts w:ascii="inherit" w:hAnsi="inherit" w:cs="Open Sans"/>
@@ -5071,6 +5574,7 @@
         </w:rPr>
         <w:t>total_amt_usd</w:t>
       </w:r>
+      <w:proofErr w:type="spellEnd"/>
       <w:r>
         <w:rPr>
           <w:rFonts w:ascii="inherit" w:hAnsi="inherit" w:cs="Open Sans"/>
@@ -5162,6 +5666,7 @@
         </w:rPr>
         <w:t> which has bought the most </w:t>
       </w:r>
+      <w:proofErr w:type="spellStart"/>
       <w:r>
         <w:rPr>
           <w:rFonts w:ascii="inherit" w:hAnsi="inherit" w:cs="Open Sans"/>
@@ -5172,6 +5677,7 @@
         </w:rPr>
         <w:t>standard_qty</w:t>
       </w:r>
+      <w:proofErr w:type="spellEnd"/>
       <w:r>
         <w:rPr>
           <w:rFonts w:ascii="inherit" w:hAnsi="inherit" w:cs="Open Sans"/>
@@ -5202,6 +5708,7 @@
         </w:rPr>
         <w:t>For the customer that spent the most (in total over their lifetime as a customer) </w:t>
       </w:r>
+      <w:proofErr w:type="spellStart"/>
       <w:r>
         <w:rPr>
           <w:rFonts w:ascii="inherit" w:hAnsi="inherit" w:cs="Open Sans"/>
@@ -5212,6 +5719,7 @@
         </w:rPr>
         <w:t>total_amt_usd</w:t>
       </w:r>
+      <w:proofErr w:type="spellEnd"/>
       <w:r>
         <w:rPr>
           <w:rFonts w:ascii="inherit" w:hAnsi="inherit" w:cs="Open Sans"/>
@@ -5219,6 +5727,7 @@
         </w:rPr>
         <w:t>, how many </w:t>
       </w:r>
+      <w:proofErr w:type="spellStart"/>
       <w:r>
         <w:rPr>
           <w:rFonts w:ascii="inherit" w:hAnsi="inherit" w:cs="Open Sans"/>
@@ -5229,6 +5738,7 @@
         </w:rPr>
         <w:t>web_events</w:t>
       </w:r>
+      <w:proofErr w:type="spellEnd"/>
       <w:r>
         <w:rPr>
           <w:rFonts w:ascii="inherit" w:hAnsi="inherit" w:cs="Open Sans"/>
@@ -5259,6 +5769,7 @@
         </w:rPr>
         <w:t>What is the lifetime average amount spent in terms of </w:t>
       </w:r>
+      <w:proofErr w:type="spellStart"/>
       <w:r>
         <w:rPr>
           <w:rFonts w:ascii="inherit" w:hAnsi="inherit" w:cs="Open Sans"/>
@@ -5269,6 +5780,7 @@
         </w:rPr>
         <w:t>total_amt_usd</w:t>
       </w:r>
+      <w:proofErr w:type="spellEnd"/>
       <w:r>
         <w:rPr>
           <w:rFonts w:ascii="inherit" w:hAnsi="inherit" w:cs="Open Sans"/>
@@ -5316,6 +5828,7 @@
         </w:rPr>
         <w:t>What is the lifetime average amount spent in terms of </w:t>
       </w:r>
+      <w:proofErr w:type="spellStart"/>
       <w:r>
         <w:rPr>
           <w:rFonts w:ascii="inherit" w:hAnsi="inherit" w:cs="Open Sans"/>
@@ -5326,6 +5839,7 @@
         </w:rPr>
         <w:t>total_amt_usd</w:t>
       </w:r>
+      <w:proofErr w:type="spellEnd"/>
       <w:r>
         <w:rPr>
           <w:rFonts w:ascii="inherit" w:hAnsi="inherit" w:cs="Open Sans"/>
@@ -5803,6 +6317,7 @@
         </w:rPr>
         <w:t>, </w:t>
       </w:r>
+      <w:proofErr w:type="spellStart"/>
       <w:r>
         <w:rPr>
           <w:rFonts w:ascii="Lucida Console" w:eastAsia="Times New Roman" w:hAnsi="Lucida Console" w:cs="Courier New"/>
@@ -5817,6 +6332,7 @@
         </w:rPr>
         <w:t>i</w:t>
       </w:r>
+      <w:proofErr w:type="spellEnd"/>
       <w:r>
         <w:rPr>
           <w:rFonts w:ascii="inherit" w:eastAsia="Times New Roman" w:hAnsi="inherit" w:cs="Open Sans"/>
@@ -6095,7 +6611,51 @@
           <w:bdr w:val="single" w:sz="6" w:space="0" w:color="B4B9BD" w:frame="1"/>
           <w:shd w:val="clear" w:color="auto" w:fill="F7F7F8"/>
         </w:rPr>
-        <w:t>&lt;first letter of the primary_poc&gt;&lt;last letter of the primary_poc&gt;@&lt;extracted name and domain from the website&gt;</w:t>
+        <w:t xml:space="preserve">&lt;first letter of the </w:t>
+      </w:r>
+      <w:proofErr w:type="spellStart"/>
+      <w:r>
+        <w:rPr>
+          <w:rStyle w:val="HTMLCode"/>
+          <w:rFonts w:ascii="Lucida Console" w:eastAsiaTheme="minorHAnsi" w:hAnsi="Lucida Console"/>
+          <w:color w:val="0F2B3D"/>
+          <w:bdr w:val="single" w:sz="6" w:space="0" w:color="B4B9BD" w:frame="1"/>
+          <w:shd w:val="clear" w:color="auto" w:fill="F7F7F8"/>
+        </w:rPr>
+        <w:t>primary_poc</w:t>
+      </w:r>
+      <w:proofErr w:type="spellEnd"/>
+      <w:r>
+        <w:rPr>
+          <w:rStyle w:val="HTMLCode"/>
+          <w:rFonts w:ascii="Lucida Console" w:eastAsiaTheme="minorHAnsi" w:hAnsi="Lucida Console"/>
+          <w:color w:val="0F2B3D"/>
+          <w:bdr w:val="single" w:sz="6" w:space="0" w:color="B4B9BD" w:frame="1"/>
+          <w:shd w:val="clear" w:color="auto" w:fill="F7F7F8"/>
+        </w:rPr>
+        <w:t xml:space="preserve">&gt;&lt;last letter of the </w:t>
+      </w:r>
+      <w:proofErr w:type="spellStart"/>
+      <w:r>
+        <w:rPr>
+          <w:rStyle w:val="HTMLCode"/>
+          <w:rFonts w:ascii="Lucida Console" w:eastAsiaTheme="minorHAnsi" w:hAnsi="Lucida Console"/>
+          <w:color w:val="0F2B3D"/>
+          <w:bdr w:val="single" w:sz="6" w:space="0" w:color="B4B9BD" w:frame="1"/>
+          <w:shd w:val="clear" w:color="auto" w:fill="F7F7F8"/>
+        </w:rPr>
+        <w:t>primary_poc</w:t>
+      </w:r>
+      <w:proofErr w:type="spellEnd"/>
+      <w:r>
+        <w:rPr>
+          <w:rStyle w:val="HTMLCode"/>
+          <w:rFonts w:ascii="Lucida Console" w:eastAsiaTheme="minorHAnsi" w:hAnsi="Lucida Console"/>
+          <w:color w:val="0F2B3D"/>
+          <w:bdr w:val="single" w:sz="6" w:space="0" w:color="B4B9BD" w:frame="1"/>
+          <w:shd w:val="clear" w:color="auto" w:fill="F7F7F8"/>
+        </w:rPr>
+        <w:t>&gt;@&lt;extracted name and domain from the website&gt;</w:t>
       </w:r>
       <w:r>
         <w:rPr>
@@ -6135,6 +6695,7 @@
         </w:rPr>
         <w:t>From the </w:t>
       </w:r>
+      <w:proofErr w:type="spellStart"/>
       <w:r>
         <w:rPr>
           <w:rStyle w:val="HTMLCode"/>
@@ -6145,6 +6706,7 @@
         </w:rPr>
         <w:t>web_events</w:t>
       </w:r>
+      <w:proofErr w:type="spellEnd"/>
       <w:r>
         <w:rPr>
           <w:rFonts w:ascii="inherit" w:hAnsi="inherit" w:cs="Open Sans"/>
@@ -6152,6 +6714,7 @@
         </w:rPr>
         <w:t> table, display the concatenated value of </w:t>
       </w:r>
+      <w:proofErr w:type="spellStart"/>
       <w:r>
         <w:rPr>
           <w:rStyle w:val="HTMLCode"/>
@@ -6160,7 +6723,40 @@
           <w:bdr w:val="single" w:sz="6" w:space="0" w:color="B4B9BD" w:frame="1"/>
           <w:shd w:val="clear" w:color="auto" w:fill="F7F7F8"/>
         </w:rPr>
-        <w:t>account_id, '_' , channel, '_', count of web events of the particular channel</w:t>
+        <w:t>account_id</w:t>
+      </w:r>
+      <w:proofErr w:type="spellEnd"/>
+      <w:r>
+        <w:rPr>
+          <w:rStyle w:val="HTMLCode"/>
+          <w:rFonts w:ascii="Lucida Console" w:eastAsiaTheme="minorHAnsi" w:hAnsi="Lucida Console"/>
+          <w:color w:val="0F2B3D"/>
+          <w:bdr w:val="single" w:sz="6" w:space="0" w:color="B4B9BD" w:frame="1"/>
+          <w:shd w:val="clear" w:color="auto" w:fill="F7F7F8"/>
+        </w:rPr>
+        <w:t>, '_</w:t>
+      </w:r>
+      <w:proofErr w:type="gramStart"/>
+      <w:r>
+        <w:rPr>
+          <w:rStyle w:val="HTMLCode"/>
+          <w:rFonts w:ascii="Lucida Console" w:eastAsiaTheme="minorHAnsi" w:hAnsi="Lucida Console"/>
+          <w:color w:val="0F2B3D"/>
+          <w:bdr w:val="single" w:sz="6" w:space="0" w:color="B4B9BD" w:frame="1"/>
+          <w:shd w:val="clear" w:color="auto" w:fill="F7F7F8"/>
+        </w:rPr>
+        <w:t>' ,</w:t>
+      </w:r>
+      <w:proofErr w:type="gramEnd"/>
+      <w:r>
+        <w:rPr>
+          <w:rStyle w:val="HTMLCode"/>
+          <w:rFonts w:ascii="Lucida Console" w:eastAsiaTheme="minorHAnsi" w:hAnsi="Lucida Console"/>
+          <w:color w:val="0F2B3D"/>
+          <w:bdr w:val="single" w:sz="6" w:space="0" w:color="B4B9BD" w:frame="1"/>
+          <w:shd w:val="clear" w:color="auto" w:fill="F7F7F8"/>
+        </w:rPr>
+        <w:t xml:space="preserve"> channel, '_', count of web events of the particular channel</w:t>
       </w:r>
       <w:r>
         <w:rPr>
@@ -6285,6 +6881,7 @@
         </w:rPr>
         <w:t> name columns that hold the first and last names for the </w:t>
       </w:r>
+      <w:proofErr w:type="spellStart"/>
       <w:r>
         <w:rPr>
           <w:rFonts w:ascii="Lucida Console" w:eastAsia="Times New Roman" w:hAnsi="Lucida Console" w:cs="Courier New"/>
@@ -6299,6 +6896,7 @@
         </w:rPr>
         <w:t>primary_poc</w:t>
       </w:r>
+      <w:proofErr w:type="spellEnd"/>
       <w:r>
         <w:rPr>
           <w:rFonts w:ascii="inherit" w:eastAsia="Times New Roman" w:hAnsi="inherit" w:cs="Open Sans"/>
@@ -6369,6 +6967,7 @@
         </w:rPr>
         <w:t> in the </w:t>
       </w:r>
+      <w:proofErr w:type="spellStart"/>
       <w:r>
         <w:rPr>
           <w:rFonts w:ascii="Lucida Console" w:eastAsia="Times New Roman" w:hAnsi="Lucida Console" w:cs="Courier New"/>
@@ -6383,17 +6982,44 @@
         </w:rPr>
         <w:t>sales_reps</w:t>
       </w:r>
-      <w:r>
-        <w:rPr>
-          <w:rFonts w:ascii="inherit" w:eastAsia="Times New Roman" w:hAnsi="inherit" w:cs="Open Sans"/>
-          <w:color w:val="525C65"/>
-          <w:kern w:val="0"/>
-          <w:sz w:val="24"/>
-          <w:szCs w:val="24"/>
-          <w:lang w:eastAsia="en-NG"/>
-          <w14:ligatures w14:val="none"/>
-        </w:rPr>
-        <w:t> table. Again provide </w:t>
+      <w:proofErr w:type="spellEnd"/>
+      <w:r>
+        <w:rPr>
+          <w:rFonts w:ascii="inherit" w:eastAsia="Times New Roman" w:hAnsi="inherit" w:cs="Open Sans"/>
+          <w:color w:val="525C65"/>
+          <w:kern w:val="0"/>
+          <w:sz w:val="24"/>
+          <w:szCs w:val="24"/>
+          <w:lang w:eastAsia="en-NG"/>
+          <w14:ligatures w14:val="none"/>
+        </w:rPr>
+        <w:t xml:space="preserve"> table. </w:t>
+      </w:r>
+      <w:proofErr w:type="gramStart"/>
+      <w:r>
+        <w:rPr>
+          <w:rFonts w:ascii="inherit" w:eastAsia="Times New Roman" w:hAnsi="inherit" w:cs="Open Sans"/>
+          <w:color w:val="525C65"/>
+          <w:kern w:val="0"/>
+          <w:sz w:val="24"/>
+          <w:szCs w:val="24"/>
+          <w:lang w:eastAsia="en-NG"/>
+          <w14:ligatures w14:val="none"/>
+        </w:rPr>
+        <w:t>Again</w:t>
+      </w:r>
+      <w:proofErr w:type="gramEnd"/>
+      <w:r>
+        <w:rPr>
+          <w:rFonts w:ascii="inherit" w:eastAsia="Times New Roman" w:hAnsi="inherit" w:cs="Open Sans"/>
+          <w:color w:val="525C65"/>
+          <w:kern w:val="0"/>
+          <w:sz w:val="24"/>
+          <w:szCs w:val="24"/>
+          <w:lang w:eastAsia="en-NG"/>
+          <w14:ligatures w14:val="none"/>
+        </w:rPr>
+        <w:t xml:space="preserve"> provide </w:t>
       </w:r>
       <w:r>
         <w:rPr>
@@ -6556,6 +7182,7 @@
         </w:rPr>
         <w:t> table wants to create an email address for each </w:t>
       </w:r>
+      <w:proofErr w:type="spellStart"/>
       <w:r>
         <w:rPr>
           <w:rFonts w:ascii="Lucida Console" w:eastAsia="Times New Roman" w:hAnsi="Lucida Console" w:cs="Courier New"/>
@@ -6570,6 +7197,7 @@
         </w:rPr>
         <w:t>primary_poc</w:t>
       </w:r>
+      <w:proofErr w:type="spellEnd"/>
       <w:r>
         <w:rPr>
           <w:rFonts w:ascii="inherit" w:eastAsia="Times New Roman" w:hAnsi="inherit" w:cs="Open Sans"/>
@@ -6582,21 +7210,39 @@
         </w:rPr>
         <w:t>. The email address should be the first name of the </w:t>
       </w:r>
-      <w:r>
-        <w:rPr>
-          <w:rFonts w:ascii="inherit" w:eastAsia="Times New Roman" w:hAnsi="inherit" w:cs="Open Sans"/>
-          <w:b/>
-          <w:bCs/>
-          <w:color w:val="525C65"/>
-          <w:kern w:val="0"/>
-          <w:sz w:val="24"/>
-          <w:szCs w:val="24"/>
-          <w:bdr w:val="none" w:sz="0" w:space="0" w:color="auto" w:frame="1"/>
-          <w:lang w:eastAsia="en-NG"/>
-          <w14:ligatures w14:val="none"/>
-        </w:rPr>
-        <w:t>primary_poc</w:t>
-      </w:r>
+      <w:proofErr w:type="spellStart"/>
+      <w:r>
+        <w:rPr>
+          <w:rFonts w:ascii="inherit" w:eastAsia="Times New Roman" w:hAnsi="inherit" w:cs="Open Sans"/>
+          <w:b/>
+          <w:bCs/>
+          <w:color w:val="525C65"/>
+          <w:kern w:val="0"/>
+          <w:sz w:val="24"/>
+          <w:szCs w:val="24"/>
+          <w:bdr w:val="none" w:sz="0" w:space="0" w:color="auto" w:frame="1"/>
+          <w:lang w:eastAsia="en-NG"/>
+          <w14:ligatures w14:val="none"/>
+        </w:rPr>
+        <w:t>primary_</w:t>
+      </w:r>
+      <w:proofErr w:type="gramStart"/>
+      <w:r>
+        <w:rPr>
+          <w:rFonts w:ascii="inherit" w:eastAsia="Times New Roman" w:hAnsi="inherit" w:cs="Open Sans"/>
+          <w:b/>
+          <w:bCs/>
+          <w:color w:val="525C65"/>
+          <w:kern w:val="0"/>
+          <w:sz w:val="24"/>
+          <w:szCs w:val="24"/>
+          <w:bdr w:val="none" w:sz="0" w:space="0" w:color="auto" w:frame="1"/>
+          <w:lang w:eastAsia="en-NG"/>
+          <w14:ligatures w14:val="none"/>
+        </w:rPr>
+        <w:t>poc</w:t>
+      </w:r>
+      <w:proofErr w:type="spellEnd"/>
       <w:r>
         <w:rPr>
           <w:rFonts w:ascii="inherit" w:eastAsia="Times New Roman" w:hAnsi="inherit" w:cs="Open Sans"/>
@@ -6623,6 +7269,7 @@
         </w:rPr>
         <w:t>.</w:t>
       </w:r>
+      <w:proofErr w:type="gramEnd"/>
       <w:r>
         <w:rPr>
           <w:rFonts w:ascii="inherit" w:eastAsia="Times New Roman" w:hAnsi="inherit" w:cs="Open Sans"/>
@@ -6635,6 +7282,7 @@
         </w:rPr>
         <w:t> last name </w:t>
       </w:r>
+      <w:proofErr w:type="spellStart"/>
       <w:r>
         <w:rPr>
           <w:rFonts w:ascii="inherit" w:eastAsia="Times New Roman" w:hAnsi="inherit" w:cs="Open Sans"/>
@@ -6650,6 +7298,7 @@
         </w:rPr>
         <w:t>primary_poc</w:t>
       </w:r>
+      <w:proofErr w:type="spellEnd"/>
       <w:r>
         <w:rPr>
           <w:rFonts w:ascii="inherit" w:eastAsia="Times New Roman" w:hAnsi="inherit" w:cs="Open Sans"/>
@@ -6745,7 +7394,33 @@
           <w:lang w:eastAsia="en-NG"/>
           <w14:ligatures w14:val="none"/>
         </w:rPr>
-        <w:t>You may have noticed that in the previous solution some of the company names include spaces, which will certainly not work in an email address. See if you can create an email address that will work by removing all of the spaces in the account </w:t>
+        <w:t xml:space="preserve">You may have noticed that in the previous solution some of the company names include spaces, which will certainly not work in an email address. See if you can create an email address that will work by removing </w:t>
+      </w:r>
+      <w:proofErr w:type="gramStart"/>
+      <w:r>
+        <w:rPr>
+          <w:rFonts w:ascii="inherit" w:eastAsia="Times New Roman" w:hAnsi="inherit" w:cs="Open Sans"/>
+          <w:color w:val="525C65"/>
+          <w:kern w:val="0"/>
+          <w:sz w:val="24"/>
+          <w:szCs w:val="24"/>
+          <w:lang w:eastAsia="en-NG"/>
+          <w14:ligatures w14:val="none"/>
+        </w:rPr>
+        <w:t>all of</w:t>
+      </w:r>
+      <w:proofErr w:type="gramEnd"/>
+      <w:r>
+        <w:rPr>
+          <w:rFonts w:ascii="inherit" w:eastAsia="Times New Roman" w:hAnsi="inherit" w:cs="Open Sans"/>
+          <w:color w:val="525C65"/>
+          <w:kern w:val="0"/>
+          <w:sz w:val="24"/>
+          <w:szCs w:val="24"/>
+          <w:lang w:eastAsia="en-NG"/>
+          <w14:ligatures w14:val="none"/>
+        </w:rPr>
+        <w:t xml:space="preserve"> the spaces in the account </w:t>
       </w:r>
       <w:r>
         <w:rPr>
@@ -6860,6 +7535,7 @@
         </w:rPr>
         <w:t>We would also like to create an initial password, which they will change after their first log in. The first password will be the first letter of the </w:t>
       </w:r>
+      <w:proofErr w:type="spellStart"/>
       <w:r>
         <w:rPr>
           <w:rFonts w:ascii="Lucida Console" w:eastAsia="Times New Roman" w:hAnsi="Lucida Console" w:cs="Courier New"/>
@@ -6884,7 +7560,20 @@
           <w:lang w:eastAsia="en-NG"/>
           <w14:ligatures w14:val="none"/>
         </w:rPr>
-        <w:t>'s first name (lowercase), then the last letter of their first name (lowercase), the first letter of their last name (lowercase), the last letter of their last name (lowercase), the number of letters in their first name, the number of letters in their last name, and then the name of the company they are working with, all capitalized with no spaces.</w:t>
+        <w:t>'s</w:t>
+      </w:r>
+      <w:proofErr w:type="spellEnd"/>
+      <w:r>
+        <w:rPr>
+          <w:rFonts w:ascii="inherit" w:eastAsia="Times New Roman" w:hAnsi="inherit" w:cs="Open Sans"/>
+          <w:color w:val="525C65"/>
+          <w:kern w:val="0"/>
+          <w:sz w:val="24"/>
+          <w:szCs w:val="24"/>
+          <w:lang w:eastAsia="en-NG"/>
+          <w14:ligatures w14:val="none"/>
+        </w:rPr>
+        <w:t xml:space="preserve"> first name (lowercase), then the last letter of their first name (lowercase), the first letter of their last name (lowercase), the last letter of their last name (lowercase), the number of letters in their first name, the number of letters in their last name, and then the name of the company they are working with, all capitalized with no spaces.</w:t>
       </w:r>
     </w:p>
     <w:p>
@@ -7046,6 +7735,7 @@
         </w:rPr>
         <w:t>Create a running total of </w:t>
       </w:r>
+      <w:proofErr w:type="spellStart"/>
       <w:r>
         <w:rPr>
           <w:rStyle w:val="HTMLCode"/>
@@ -7058,6 +7748,7 @@
         </w:rPr>
         <w:t>standard_amt_usd</w:t>
       </w:r>
+      <w:proofErr w:type="spellEnd"/>
       <w:r>
         <w:rPr>
           <w:rFonts w:ascii="Open Sans" w:hAnsi="Open Sans" w:cs="Open Sans"/>
@@ -7185,6 +7876,7 @@
         </w:rPr>
         <w:t>Now, modify your query from the previous quiz to include partitions. Still create a running total of </w:t>
       </w:r>
+      <w:proofErr w:type="spellStart"/>
       <w:r>
         <w:rPr>
           <w:rStyle w:val="HTMLCode"/>
@@ -7195,6 +7887,7 @@
         </w:rPr>
         <w:t>standard_amt_usd</w:t>
       </w:r>
+      <w:proofErr w:type="spellEnd"/>
       <w:r>
         <w:rPr>
           <w:rFonts w:ascii="Open Sans" w:hAnsi="Open Sans" w:cs="Open Sans"/>
@@ -7219,6 +7912,7 @@
         </w:rPr>
         <w:t> table) over order time, but this time, date truncate </w:t>
       </w:r>
+      <w:proofErr w:type="spellStart"/>
       <w:r>
         <w:rPr>
           <w:rStyle w:val="HTMLCode"/>
@@ -7229,6 +7923,7 @@
         </w:rPr>
         <w:t>occurred_at</w:t>
       </w:r>
+      <w:proofErr w:type="spellEnd"/>
       <w:r>
         <w:rPr>
           <w:rFonts w:ascii="Open Sans" w:hAnsi="Open Sans" w:cs="Open Sans"/>
@@ -7236,6 +7931,7 @@
         </w:rPr>
         <w:t> by year and partition by that same year-truncated </w:t>
       </w:r>
+      <w:proofErr w:type="spellStart"/>
       <w:r>
         <w:rPr>
           <w:rStyle w:val="HTMLCode"/>
@@ -7246,6 +7942,7 @@
         </w:rPr>
         <w:t>occurred_at</w:t>
       </w:r>
+      <w:proofErr w:type="spellEnd"/>
       <w:r>
         <w:rPr>
           <w:rFonts w:ascii="Open Sans" w:hAnsi="Open Sans" w:cs="Open Sans"/>
@@ -7311,8 +8008,17 @@
           <w:rFonts w:ascii="inherit" w:hAnsi="inherit" w:cs="Open Sans"/>
           <w:color w:val="525C65"/>
         </w:rPr>
-        <w:t>One with the amount being added for each row</w:t>
-      </w:r>
+        <w:t xml:space="preserve">One with the amount being added for each </w:t>
+      </w:r>
+      <w:proofErr w:type="gramStart"/>
+      <w:r>
+        <w:rPr>
+          <w:rFonts w:ascii="inherit" w:hAnsi="inherit" w:cs="Open Sans"/>
+          <w:color w:val="525C65"/>
+        </w:rPr>
+        <w:t>row</w:t>
+      </w:r>
+      <w:proofErr w:type="gramEnd"/>
     </w:p>
     <w:p>
       <w:pPr>
@@ -7473,6 +8179,7 @@
         </w:rPr>
         <w:t>, </w:t>
       </w:r>
+      <w:proofErr w:type="spellStart"/>
       <w:r>
         <w:rPr>
           <w:rStyle w:val="HTMLCode"/>
@@ -7485,6 +8192,7 @@
         </w:rPr>
         <w:t>account_id</w:t>
       </w:r>
+      <w:proofErr w:type="spellEnd"/>
       <w:r>
         <w:rPr>
           <w:rFonts w:ascii="Open Sans" w:hAnsi="Open Sans" w:cs="Open Sans"/>
@@ -7533,6 +8241,7 @@
         </w:rPr>
         <w:t> table, then create a column called </w:t>
       </w:r>
+      <w:proofErr w:type="spellStart"/>
       <w:r>
         <w:rPr>
           <w:rStyle w:val="HTMLCode"/>
@@ -7545,6 +8254,7 @@
         </w:rPr>
         <w:t>total_rank</w:t>
       </w:r>
+      <w:proofErr w:type="spellEnd"/>
       <w:r>
         <w:rPr>
           <w:rFonts w:ascii="Open Sans" w:hAnsi="Open Sans" w:cs="Open Sans"/>
@@ -7686,6 +8396,7 @@
         </w:rPr>
         <w:t> functionality to divide the accounts into 4 levels in terms of the amount of </w:t>
       </w:r>
+      <w:proofErr w:type="spellStart"/>
       <w:r>
         <w:rPr>
           <w:rFonts w:ascii="Consolas" w:eastAsia="Times New Roman" w:hAnsi="Consolas" w:cs="Courier New"/>
@@ -7700,6 +8411,7 @@
         </w:rPr>
         <w:t>standard_qty</w:t>
       </w:r>
+      <w:proofErr w:type="spellEnd"/>
       <w:r>
         <w:rPr>
           <w:rFonts w:ascii="inherit" w:eastAsia="Times New Roman" w:hAnsi="inherit" w:cs="Open Sans"/>
@@ -7712,6 +8424,7 @@
         </w:rPr>
         <w:t> for their orders. Your resulting table should have the </w:t>
       </w:r>
+      <w:proofErr w:type="spellStart"/>
       <w:r>
         <w:rPr>
           <w:rFonts w:ascii="Consolas" w:eastAsia="Times New Roman" w:hAnsi="Consolas" w:cs="Courier New"/>
@@ -7726,6 +8439,7 @@
         </w:rPr>
         <w:t>account_id</w:t>
       </w:r>
+      <w:proofErr w:type="spellEnd"/>
       <w:r>
         <w:rPr>
           <w:rFonts w:ascii="inherit" w:eastAsia="Times New Roman" w:hAnsi="inherit" w:cs="Open Sans"/>
@@ -7738,6 +8452,7 @@
         </w:rPr>
         <w:t>, the </w:t>
       </w:r>
+      <w:proofErr w:type="spellStart"/>
       <w:r>
         <w:rPr>
           <w:rFonts w:ascii="Consolas" w:eastAsia="Times New Roman" w:hAnsi="Consolas" w:cs="Courier New"/>
@@ -7752,6 +8467,7 @@
         </w:rPr>
         <w:t>occurred_at</w:t>
       </w:r>
+      <w:proofErr w:type="spellEnd"/>
       <w:r>
         <w:rPr>
           <w:rFonts w:ascii="inherit" w:eastAsia="Times New Roman" w:hAnsi="inherit" w:cs="Open Sans"/>
@@ -7764,6 +8480,7 @@
         </w:rPr>
         <w:t> time for each order, the total amount of </w:t>
       </w:r>
+      <w:proofErr w:type="spellStart"/>
       <w:r>
         <w:rPr>
           <w:rFonts w:ascii="Consolas" w:eastAsia="Times New Roman" w:hAnsi="Consolas" w:cs="Courier New"/>
@@ -7778,6 +8495,7 @@
         </w:rPr>
         <w:t>standard_qty</w:t>
       </w:r>
+      <w:proofErr w:type="spellEnd"/>
       <w:r>
         <w:rPr>
           <w:rFonts w:ascii="inherit" w:eastAsia="Times New Roman" w:hAnsi="inherit" w:cs="Open Sans"/>
@@ -7790,6 +8508,7 @@
         </w:rPr>
         <w:t> paper purchased, and one of four levels in a </w:t>
       </w:r>
+      <w:proofErr w:type="spellStart"/>
       <w:r>
         <w:rPr>
           <w:rFonts w:ascii="Consolas" w:eastAsia="Times New Roman" w:hAnsi="Consolas" w:cs="Courier New"/>
@@ -7804,6 +8523,7 @@
         </w:rPr>
         <w:t>standard_quartile</w:t>
       </w:r>
+      <w:proofErr w:type="spellEnd"/>
       <w:r>
         <w:rPr>
           <w:rFonts w:ascii="inherit" w:eastAsia="Times New Roman" w:hAnsi="inherit" w:cs="Open Sans"/>
@@ -7877,6 +8597,7 @@
         </w:rPr>
         <w:t> functionality to divide the accounts into two levels in terms of the amount of </w:t>
       </w:r>
+      <w:proofErr w:type="spellStart"/>
       <w:r>
         <w:rPr>
           <w:rFonts w:ascii="Consolas" w:eastAsia="Times New Roman" w:hAnsi="Consolas" w:cs="Courier New"/>
@@ -7891,6 +8612,7 @@
         </w:rPr>
         <w:t>gloss_qty</w:t>
       </w:r>
+      <w:proofErr w:type="spellEnd"/>
       <w:r>
         <w:rPr>
           <w:rFonts w:ascii="inherit" w:eastAsia="Times New Roman" w:hAnsi="inherit" w:cs="Open Sans"/>
@@ -7903,6 +8625,7 @@
         </w:rPr>
         <w:t> for their orders. Your resulting table should have the </w:t>
       </w:r>
+      <w:proofErr w:type="spellStart"/>
       <w:r>
         <w:rPr>
           <w:rFonts w:ascii="Consolas" w:eastAsia="Times New Roman" w:hAnsi="Consolas" w:cs="Courier New"/>
@@ -7917,6 +8640,7 @@
         </w:rPr>
         <w:t>account_id</w:t>
       </w:r>
+      <w:proofErr w:type="spellEnd"/>
       <w:r>
         <w:rPr>
           <w:rFonts w:ascii="inherit" w:eastAsia="Times New Roman" w:hAnsi="inherit" w:cs="Open Sans"/>
@@ -7929,6 +8653,7 @@
         </w:rPr>
         <w:t>, the </w:t>
       </w:r>
+      <w:proofErr w:type="spellStart"/>
       <w:r>
         <w:rPr>
           <w:rFonts w:ascii="Consolas" w:eastAsia="Times New Roman" w:hAnsi="Consolas" w:cs="Courier New"/>
@@ -7943,6 +8668,7 @@
         </w:rPr>
         <w:t>occurred_at</w:t>
       </w:r>
+      <w:proofErr w:type="spellEnd"/>
       <w:r>
         <w:rPr>
           <w:rFonts w:ascii="inherit" w:eastAsia="Times New Roman" w:hAnsi="inherit" w:cs="Open Sans"/>
@@ -7955,6 +8681,7 @@
         </w:rPr>
         <w:t> time for each order, the total amount of </w:t>
       </w:r>
+      <w:proofErr w:type="spellStart"/>
       <w:r>
         <w:rPr>
           <w:rFonts w:ascii="Consolas" w:eastAsia="Times New Roman" w:hAnsi="Consolas" w:cs="Courier New"/>
@@ -7969,6 +8696,7 @@
         </w:rPr>
         <w:t>gloss_qty</w:t>
       </w:r>
+      <w:proofErr w:type="spellEnd"/>
       <w:r>
         <w:rPr>
           <w:rFonts w:ascii="inherit" w:eastAsia="Times New Roman" w:hAnsi="inherit" w:cs="Open Sans"/>
@@ -7981,6 +8709,7 @@
         </w:rPr>
         <w:t> paper purchased, and one of two levels in a </w:t>
       </w:r>
+      <w:proofErr w:type="spellStart"/>
       <w:r>
         <w:rPr>
           <w:rFonts w:ascii="Consolas" w:eastAsia="Times New Roman" w:hAnsi="Consolas" w:cs="Courier New"/>
@@ -7995,6 +8724,7 @@
         </w:rPr>
         <w:t>gloss_half</w:t>
       </w:r>
+      <w:proofErr w:type="spellEnd"/>
       <w:r>
         <w:rPr>
           <w:rFonts w:ascii="inherit" w:eastAsia="Times New Roman" w:hAnsi="inherit" w:cs="Open Sans"/>
@@ -8068,6 +8798,7 @@
         </w:rPr>
         <w:t> functionality to divide the orders for each account into 100 levels in terms of the amount of </w:t>
       </w:r>
+      <w:proofErr w:type="spellStart"/>
       <w:r>
         <w:rPr>
           <w:rFonts w:ascii="Consolas" w:eastAsia="Times New Roman" w:hAnsi="Consolas" w:cs="Courier New"/>
@@ -8082,6 +8813,7 @@
         </w:rPr>
         <w:t>total_amt_usd</w:t>
       </w:r>
+      <w:proofErr w:type="spellEnd"/>
       <w:r>
         <w:rPr>
           <w:rFonts w:ascii="inherit" w:eastAsia="Times New Roman" w:hAnsi="inherit" w:cs="Open Sans"/>
@@ -8094,6 +8826,7 @@
         </w:rPr>
         <w:t> for their orders. Your resulting table should have the </w:t>
       </w:r>
+      <w:proofErr w:type="spellStart"/>
       <w:r>
         <w:rPr>
           <w:rFonts w:ascii="Consolas" w:eastAsia="Times New Roman" w:hAnsi="Consolas" w:cs="Courier New"/>
@@ -8108,6 +8841,7 @@
         </w:rPr>
         <w:t>account_id</w:t>
       </w:r>
+      <w:proofErr w:type="spellEnd"/>
       <w:r>
         <w:rPr>
           <w:rFonts w:ascii="inherit" w:eastAsia="Times New Roman" w:hAnsi="inherit" w:cs="Open Sans"/>
@@ -8120,6 +8854,7 @@
         </w:rPr>
         <w:t>, the </w:t>
       </w:r>
+      <w:proofErr w:type="spellStart"/>
       <w:r>
         <w:rPr>
           <w:rFonts w:ascii="Consolas" w:eastAsia="Times New Roman" w:hAnsi="Consolas" w:cs="Courier New"/>
@@ -8134,6 +8869,7 @@
         </w:rPr>
         <w:t>occurred_at</w:t>
       </w:r>
+      <w:proofErr w:type="spellEnd"/>
       <w:r>
         <w:rPr>
           <w:rFonts w:ascii="inherit" w:eastAsia="Times New Roman" w:hAnsi="inherit" w:cs="Open Sans"/>
@@ -8146,6 +8882,7 @@
         </w:rPr>
         <w:t> time for each order, the total amount of </w:t>
       </w:r>
+      <w:proofErr w:type="spellStart"/>
       <w:r>
         <w:rPr>
           <w:rFonts w:ascii="Consolas" w:eastAsia="Times New Roman" w:hAnsi="Consolas" w:cs="Courier New"/>
@@ -8160,6 +8897,7 @@
         </w:rPr>
         <w:t>total_amt_usd</w:t>
       </w:r>
+      <w:proofErr w:type="spellEnd"/>
       <w:r>
         <w:rPr>
           <w:rFonts w:ascii="inherit" w:eastAsia="Times New Roman" w:hAnsi="inherit" w:cs="Open Sans"/>
@@ -8172,6 +8910,7 @@
         </w:rPr>
         <w:t> paper purchased, and one of 100 levels in a </w:t>
       </w:r>
+      <w:proofErr w:type="spellStart"/>
       <w:r>
         <w:rPr>
           <w:rFonts w:ascii="Consolas" w:eastAsia="Times New Roman" w:hAnsi="Consolas" w:cs="Courier New"/>
@@ -8186,6 +8925,7 @@
         </w:rPr>
         <w:t>total_percentile</w:t>
       </w:r>
+      <w:proofErr w:type="spellEnd"/>
       <w:r>
         <w:rPr>
           <w:rFonts w:ascii="inherit" w:eastAsia="Times New Roman" w:hAnsi="inherit" w:cs="Open Sans"/>
@@ -8235,7 +8975,33 @@
           <w:lang w:eastAsia="en-NG"/>
           <w14:ligatures w14:val="none"/>
         </w:rPr>
-        <w:t> To make it easier to interpret the results, order by the account_id in each of the queries.</w:t>
+        <w:t xml:space="preserve"> To make it easier to interpret the results, order by the </w:t>
+      </w:r>
+      <w:proofErr w:type="spellStart"/>
+      <w:r>
+        <w:rPr>
+          <w:rFonts w:ascii="Open Sans" w:eastAsia="Times New Roman" w:hAnsi="Open Sans" w:cs="Open Sans"/>
+          <w:color w:val="525C65"/>
+          <w:kern w:val="0"/>
+          <w:sz w:val="24"/>
+          <w:szCs w:val="24"/>
+          <w:lang w:eastAsia="en-NG"/>
+          <w14:ligatures w14:val="none"/>
+        </w:rPr>
+        <w:t>account_id</w:t>
+      </w:r>
+      <w:proofErr w:type="spellEnd"/>
+      <w:r>
+        <w:rPr>
+          <w:rFonts w:ascii="Open Sans" w:eastAsia="Times New Roman" w:hAnsi="Open Sans" w:cs="Open Sans"/>
+          <w:color w:val="525C65"/>
+          <w:kern w:val="0"/>
+          <w:sz w:val="24"/>
+          <w:szCs w:val="24"/>
+          <w:lang w:eastAsia="en-NG"/>
+          <w14:ligatures w14:val="none"/>
+        </w:rPr>
+        <w:t xml:space="preserve"> in each of the queries.</w:t>
       </w:r>
     </w:p>
     <w:p>

</xml_diff>